<commit_message>
Added Extension Program to handle R4 to R11 also
</commit_message>
<xml_diff>
--- a/Report/RTOS_Report.docx
+++ b/Report/RTOS_Report.docx
@@ -36,7 +36,7 @@
           <v:shape id="Picture 1" o:spid="_x0000_i1025" type="#_x0000_t75" style="width:379.5pt;height:114pt" o:ole="">
             <v:imagedata r:id="rId9" o:title=""/>
           </v:shape>
-          <o:OLEObject Type="Embed" ProgID="PBrush" ShapeID="Picture 1" DrawAspect="Content" ObjectID="_1532082498" r:id="rId10"/>
+          <o:OLEObject Type="Embed" ProgID="PBrush" ShapeID="Picture 1" DrawAspect="Content" ObjectID="_1532274337" r:id="rId10"/>
         </w:object>
       </w:r>
     </w:p>
@@ -599,7 +599,7 @@
       <w:r>
         <w:fldChar w:fldCharType="separate"/>
       </w:r>
-      <w:hyperlink w:anchor="_Toc458340379" w:history="1">
+      <w:hyperlink w:anchor="_Toc458532482" w:history="1">
         <w:r>
           <w:rPr>
             <w:rStyle w:val="Hyperlink"/>
@@ -626,7 +626,7 @@
             <w:noProof/>
             <w:webHidden/>
           </w:rPr>
-          <w:instrText xml:space="preserve"> PAGEREF _Toc458340379 \h </w:instrText>
+          <w:instrText xml:space="preserve"> PAGEREF _Toc458532482 \h </w:instrText>
         </w:r>
         <w:r>
           <w:rPr>
@@ -670,7 +670,7 @@
           <w:lang w:val="en-GB"/>
         </w:rPr>
       </w:pPr>
-      <w:hyperlink w:anchor="_Toc458340380" w:history="1">
+      <w:hyperlink w:anchor="_Toc458532483" w:history="1">
         <w:r>
           <w:rPr>
             <w:rStyle w:val="Hyperlink"/>
@@ -697,7 +697,7 @@
             <w:noProof/>
             <w:webHidden/>
           </w:rPr>
-          <w:instrText xml:space="preserve"> PAGEREF _Toc458340380 \h </w:instrText>
+          <w:instrText xml:space="preserve"> PAGEREF _Toc458532483 \h </w:instrText>
         </w:r>
         <w:r>
           <w:rPr>
@@ -741,7 +741,7 @@
           <w:lang w:val="en-GB"/>
         </w:rPr>
       </w:pPr>
-      <w:hyperlink w:anchor="_Toc458340381" w:history="1">
+      <w:hyperlink w:anchor="_Toc458532484" w:history="1">
         <w:r>
           <w:rPr>
             <w:rStyle w:val="Hyperlink"/>
@@ -768,7 +768,7 @@
             <w:noProof/>
             <w:webHidden/>
           </w:rPr>
-          <w:instrText xml:space="preserve"> PAGEREF _Toc458340381 \h </w:instrText>
+          <w:instrText xml:space="preserve"> PAGEREF _Toc458532484 \h </w:instrText>
         </w:r>
         <w:r>
           <w:rPr>
@@ -812,7 +812,7 @@
           <w:lang w:val="en-GB" w:eastAsia="zh-CN"/>
         </w:rPr>
       </w:pPr>
-      <w:hyperlink w:anchor="_Toc458340382" w:history="1">
+      <w:hyperlink w:anchor="_Toc458532485" w:history="1">
         <w:r>
           <w:rPr>
             <w:rStyle w:val="Hyperlink"/>
@@ -839,7 +839,7 @@
             <w:noProof/>
             <w:webHidden/>
           </w:rPr>
-          <w:instrText xml:space="preserve"> PAGEREF _Toc458340382 \h </w:instrText>
+          <w:instrText xml:space="preserve"> PAGEREF _Toc458532485 \h </w:instrText>
         </w:r>
         <w:r>
           <w:rPr>
@@ -883,7 +883,7 @@
           <w:lang w:val="en-GB" w:eastAsia="zh-CN"/>
         </w:rPr>
       </w:pPr>
-      <w:hyperlink w:anchor="_Toc458340383" w:history="1">
+      <w:hyperlink w:anchor="_Toc458532486" w:history="1">
         <w:r>
           <w:rPr>
             <w:rStyle w:val="Hyperlink"/>
@@ -910,7 +910,7 @@
             <w:noProof/>
             <w:webHidden/>
           </w:rPr>
-          <w:instrText xml:space="preserve"> PAGEREF _Toc458340383 \h </w:instrText>
+          <w:instrText xml:space="preserve"> PAGEREF _Toc458532486 \h </w:instrText>
         </w:r>
         <w:r>
           <w:rPr>
@@ -954,7 +954,7 @@
           <w:lang w:val="en-GB"/>
         </w:rPr>
       </w:pPr>
-      <w:hyperlink w:anchor="_Toc458340384" w:history="1">
+      <w:hyperlink w:anchor="_Toc458532487" w:history="1">
         <w:r>
           <w:rPr>
             <w:rStyle w:val="Hyperlink"/>
@@ -981,7 +981,7 @@
             <w:noProof/>
             <w:webHidden/>
           </w:rPr>
-          <w:instrText xml:space="preserve"> PAGEREF _Toc458340384 \h </w:instrText>
+          <w:instrText xml:space="preserve"> PAGEREF _Toc458532487 \h </w:instrText>
         </w:r>
         <w:r>
           <w:rPr>
@@ -1025,7 +1025,7 @@
           <w:lang w:val="en-GB" w:eastAsia="zh-CN"/>
         </w:rPr>
       </w:pPr>
-      <w:hyperlink w:anchor="_Toc458340385" w:history="1">
+      <w:hyperlink w:anchor="_Toc458532488" w:history="1">
         <w:r>
           <w:rPr>
             <w:rStyle w:val="Hyperlink"/>
@@ -1052,7 +1052,7 @@
             <w:noProof/>
             <w:webHidden/>
           </w:rPr>
-          <w:instrText xml:space="preserve"> PAGEREF _Toc458340385 \h </w:instrText>
+          <w:instrText xml:space="preserve"> PAGEREF _Toc458532488 \h </w:instrText>
         </w:r>
         <w:r>
           <w:rPr>
@@ -1096,7 +1096,7 @@
           <w:lang w:val="en-GB" w:eastAsia="zh-CN"/>
         </w:rPr>
       </w:pPr>
-      <w:hyperlink w:anchor="_Toc458340386" w:history="1">
+      <w:hyperlink w:anchor="_Toc458532489" w:history="1">
         <w:r>
           <w:rPr>
             <w:rStyle w:val="Hyperlink"/>
@@ -1123,7 +1123,7 @@
             <w:noProof/>
             <w:webHidden/>
           </w:rPr>
-          <w:instrText xml:space="preserve"> PAGEREF _Toc458340386 \h </w:instrText>
+          <w:instrText xml:space="preserve"> PAGEREF _Toc458532489 \h </w:instrText>
         </w:r>
         <w:r>
           <w:rPr>
@@ -1153,8 +1153,6 @@
           <w:fldChar w:fldCharType="end"/>
         </w:r>
       </w:hyperlink>
-      <w:bookmarkStart w:id="0" w:name="_GoBack"/>
-      <w:bookmarkEnd w:id="0"/>
     </w:p>
     <w:p>
       <w:pPr>
@@ -1169,7 +1167,7 @@
           <w:lang w:val="en-GB" w:eastAsia="zh-CN"/>
         </w:rPr>
       </w:pPr>
-      <w:hyperlink w:anchor="_Toc458340387" w:history="1">
+      <w:hyperlink w:anchor="_Toc458532490" w:history="1">
         <w:r>
           <w:rPr>
             <w:rStyle w:val="Hyperlink"/>
@@ -1196,7 +1194,7 @@
             <w:noProof/>
             <w:webHidden/>
           </w:rPr>
-          <w:instrText xml:space="preserve"> PAGEREF _Toc458340387 \h </w:instrText>
+          <w:instrText xml:space="preserve"> PAGEREF _Toc458532490 \h </w:instrText>
         </w:r>
         <w:r>
           <w:rPr>
@@ -1240,7 +1238,7 @@
           <w:lang w:val="en-GB" w:eastAsia="zh-CN"/>
         </w:rPr>
       </w:pPr>
-      <w:hyperlink w:anchor="_Toc458340388" w:history="1">
+      <w:hyperlink w:anchor="_Toc458532491" w:history="1">
         <w:r>
           <w:rPr>
             <w:rStyle w:val="Hyperlink"/>
@@ -1267,7 +1265,7 @@
             <w:noProof/>
             <w:webHidden/>
           </w:rPr>
-          <w:instrText xml:space="preserve"> PAGEREF _Toc458340388 \h </w:instrText>
+          <w:instrText xml:space="preserve"> PAGEREF _Toc458532491 \h </w:instrText>
         </w:r>
         <w:r>
           <w:rPr>
@@ -1311,7 +1309,7 @@
           <w:lang w:val="en-GB" w:eastAsia="zh-CN"/>
         </w:rPr>
       </w:pPr>
-      <w:hyperlink w:anchor="_Toc458340389" w:history="1">
+      <w:hyperlink w:anchor="_Toc458532492" w:history="1">
         <w:r>
           <w:rPr>
             <w:rStyle w:val="Hyperlink"/>
@@ -1338,7 +1336,7 @@
             <w:noProof/>
             <w:webHidden/>
           </w:rPr>
-          <w:instrText xml:space="preserve"> PAGEREF _Toc458340389 \h </w:instrText>
+          <w:instrText xml:space="preserve"> PAGEREF _Toc458532492 \h </w:instrText>
         </w:r>
         <w:r>
           <w:rPr>
@@ -1382,7 +1380,7 @@
           <w:lang w:val="en-GB" w:eastAsia="zh-CN"/>
         </w:rPr>
       </w:pPr>
-      <w:hyperlink w:anchor="_Toc458340390" w:history="1">
+      <w:hyperlink w:anchor="_Toc458532493" w:history="1">
         <w:r>
           <w:rPr>
             <w:rStyle w:val="Hyperlink"/>
@@ -1409,7 +1407,7 @@
             <w:noProof/>
             <w:webHidden/>
           </w:rPr>
-          <w:instrText xml:space="preserve"> PAGEREF _Toc458340390 \h </w:instrText>
+          <w:instrText xml:space="preserve"> PAGEREF _Toc458532493 \h </w:instrText>
         </w:r>
         <w:r>
           <w:rPr>
@@ -1453,7 +1451,7 @@
           <w:lang w:val="en-GB" w:eastAsia="zh-CN"/>
         </w:rPr>
       </w:pPr>
-      <w:hyperlink w:anchor="_Toc458340391" w:history="1">
+      <w:hyperlink w:anchor="_Toc458532494" w:history="1">
         <w:r>
           <w:rPr>
             <w:rStyle w:val="Hyperlink"/>
@@ -1480,7 +1478,7 @@
             <w:noProof/>
             <w:webHidden/>
           </w:rPr>
-          <w:instrText xml:space="preserve"> PAGEREF _Toc458340391 \h </w:instrText>
+          <w:instrText xml:space="preserve"> PAGEREF _Toc458532494 \h </w:instrText>
         </w:r>
         <w:r>
           <w:rPr>
@@ -1524,7 +1522,7 @@
           <w:lang w:val="en-GB"/>
         </w:rPr>
       </w:pPr>
-      <w:hyperlink w:anchor="_Toc458340392" w:history="1">
+      <w:hyperlink w:anchor="_Toc458532495" w:history="1">
         <w:r>
           <w:rPr>
             <w:rStyle w:val="Hyperlink"/>
@@ -1551,7 +1549,7 @@
             <w:noProof/>
             <w:webHidden/>
           </w:rPr>
-          <w:instrText xml:space="preserve"> PAGEREF _Toc458340392 \h </w:instrText>
+          <w:instrText xml:space="preserve"> PAGEREF _Toc458532495 \h </w:instrText>
         </w:r>
         <w:r>
           <w:rPr>
@@ -1571,7 +1569,7 @@
             <w:noProof/>
             <w:webHidden/>
           </w:rPr>
-          <w:t>10</w:t>
+          <w:t>14</w:t>
         </w:r>
         <w:r>
           <w:rPr>
@@ -1595,7 +1593,7 @@
           <w:lang w:val="en-GB" w:eastAsia="zh-CN"/>
         </w:rPr>
       </w:pPr>
-      <w:hyperlink w:anchor="_Toc458340393" w:history="1">
+      <w:hyperlink w:anchor="_Toc458532496" w:history="1">
         <w:r>
           <w:rPr>
             <w:rStyle w:val="Hyperlink"/>
@@ -1622,7 +1620,7 @@
             <w:noProof/>
             <w:webHidden/>
           </w:rPr>
-          <w:instrText xml:space="preserve"> PAGEREF _Toc458340393 \h </w:instrText>
+          <w:instrText xml:space="preserve"> PAGEREF _Toc458532496 \h </w:instrText>
         </w:r>
         <w:r>
           <w:rPr>
@@ -1642,7 +1640,7 @@
             <w:noProof/>
             <w:webHidden/>
           </w:rPr>
-          <w:t>10</w:t>
+          <w:t>14</w:t>
         </w:r>
         <w:r>
           <w:rPr>
@@ -1666,13 +1664,13 @@
           <w:lang w:val="en-GB"/>
         </w:rPr>
       </w:pPr>
-      <w:hyperlink w:anchor="_Toc458340394" w:history="1">
+      <w:hyperlink w:anchor="_Toc458532497" w:history="1">
         <w:r>
           <w:rPr>
             <w:rStyle w:val="Hyperlink"/>
             <w:noProof/>
           </w:rPr>
-          <w:t>CHAPTER 4: CONCLUSION</w:t>
+          <w:t>CHAPTER 4: EXTENSION</w:t>
         </w:r>
         <w:r>
           <w:rPr>
@@ -1693,7 +1691,7 @@
             <w:noProof/>
             <w:webHidden/>
           </w:rPr>
-          <w:instrText xml:space="preserve"> PAGEREF _Toc458340394 \h </w:instrText>
+          <w:instrText xml:space="preserve"> PAGEREF _Toc458532497 \h </w:instrText>
         </w:r>
         <w:r>
           <w:rPr>
@@ -1713,7 +1711,7 @@
             <w:noProof/>
             <w:webHidden/>
           </w:rPr>
-          <w:t>26</w:t>
+          <w:t>23</w:t>
         </w:r>
         <w:r>
           <w:rPr>
@@ -1737,13 +1735,13 @@
           <w:lang w:val="en-GB"/>
         </w:rPr>
       </w:pPr>
-      <w:hyperlink w:anchor="_Toc458340395" w:history="1">
+      <w:hyperlink w:anchor="_Toc458532498" w:history="1">
         <w:r>
           <w:rPr>
             <w:rStyle w:val="Hyperlink"/>
             <w:noProof/>
           </w:rPr>
-          <w:t>REFERENCE</w:t>
+          <w:t>CHAPTER 5: CONCLUSION</w:t>
         </w:r>
         <w:r>
           <w:rPr>
@@ -1764,7 +1762,7 @@
             <w:noProof/>
             <w:webHidden/>
           </w:rPr>
-          <w:instrText xml:space="preserve"> PAGEREF _Toc458340395 \h </w:instrText>
+          <w:instrText xml:space="preserve"> PAGEREF _Toc458532498 \h </w:instrText>
         </w:r>
         <w:r>
           <w:rPr>
@@ -1784,7 +1782,7 @@
             <w:noProof/>
             <w:webHidden/>
           </w:rPr>
-          <w:t>28</w:t>
+          <w:t>25</w:t>
         </w:r>
         <w:r>
           <w:rPr>
@@ -1808,12 +1806,83 @@
           <w:lang w:val="en-GB"/>
         </w:rPr>
       </w:pPr>
-      <w:hyperlink w:anchor="_Toc458340396" w:history="1">
+      <w:hyperlink w:anchor="_Toc458532499" w:history="1">
         <w:r>
           <w:rPr>
             <w:rStyle w:val="Hyperlink"/>
             <w:noProof/>
           </w:rPr>
+          <w:t>REFERENCE</w:t>
+        </w:r>
+        <w:r>
+          <w:rPr>
+            <w:noProof/>
+            <w:webHidden/>
+          </w:rPr>
+          <w:tab/>
+        </w:r>
+        <w:r>
+          <w:rPr>
+            <w:noProof/>
+            <w:webHidden/>
+          </w:rPr>
+          <w:fldChar w:fldCharType="begin"/>
+        </w:r>
+        <w:r>
+          <w:rPr>
+            <w:noProof/>
+            <w:webHidden/>
+          </w:rPr>
+          <w:instrText xml:space="preserve"> PAGEREF _Toc458532499 \h </w:instrText>
+        </w:r>
+        <w:r>
+          <w:rPr>
+            <w:noProof/>
+            <w:webHidden/>
+          </w:rPr>
+        </w:r>
+        <w:r>
+          <w:rPr>
+            <w:noProof/>
+            <w:webHidden/>
+          </w:rPr>
+          <w:fldChar w:fldCharType="separate"/>
+        </w:r>
+        <w:r>
+          <w:rPr>
+            <w:noProof/>
+            <w:webHidden/>
+          </w:rPr>
+          <w:t>29</w:t>
+        </w:r>
+        <w:r>
+          <w:rPr>
+            <w:noProof/>
+            <w:webHidden/>
+          </w:rPr>
+          <w:fldChar w:fldCharType="end"/>
+        </w:r>
+      </w:hyperlink>
+    </w:p>
+    <w:p>
+      <w:pPr>
+        <w:pStyle w:val="TOC1"/>
+        <w:tabs>
+          <w:tab w:val="right" w:leader="dot" w:pos="9016"/>
+        </w:tabs>
+        <w:rPr>
+          <w:rFonts w:ascii="Calibri" w:hAnsi="Calibri"/>
+          <w:noProof/>
+          <w:sz w:val="22"/>
+          <w:lang w:val="en-GB"/>
+        </w:rPr>
+      </w:pPr>
+      <w:hyperlink w:anchor="_Toc458532500" w:history="1">
+        <w:r>
+          <w:rPr>
+            <w:rStyle w:val="Hyperlink"/>
+            <w:noProof/>
+          </w:rPr>
           <w:t>APPENDIXES</w:t>
         </w:r>
         <w:r>
@@ -1835,7 +1904,7 @@
             <w:noProof/>
             <w:webHidden/>
           </w:rPr>
-          <w:instrText xml:space="preserve"> PAGEREF _Toc458340396 \h </w:instrText>
+          <w:instrText xml:space="preserve"> PAGEREF _Toc458532500 \h </w:instrText>
         </w:r>
         <w:r>
           <w:rPr>
@@ -1879,7 +1948,7 @@
           <w:lang w:val="en-GB" w:eastAsia="zh-CN"/>
         </w:rPr>
       </w:pPr>
-      <w:hyperlink w:anchor="_Toc458340397" w:history="1">
+      <w:hyperlink w:anchor="_Toc458532501" w:history="1">
         <w:r>
           <w:rPr>
             <w:rStyle w:val="Hyperlink"/>
@@ -1906,7 +1975,7 @@
             <w:noProof/>
             <w:webHidden/>
           </w:rPr>
-          <w:instrText xml:space="preserve"> PAGEREF _Toc458340397 \h </w:instrText>
+          <w:instrText xml:space="preserve"> PAGEREF _Toc458532501 \h </w:instrText>
         </w:r>
         <w:r>
           <w:rPr>
@@ -1950,7 +2019,7 @@
           <w:lang w:val="en-GB" w:eastAsia="zh-CN"/>
         </w:rPr>
       </w:pPr>
-      <w:hyperlink w:anchor="_Toc458340398" w:history="1">
+      <w:hyperlink w:anchor="_Toc458532502" w:history="1">
         <w:r>
           <w:rPr>
             <w:rStyle w:val="Hyperlink"/>
@@ -1977,7 +2046,7 @@
             <w:noProof/>
             <w:webHidden/>
           </w:rPr>
-          <w:instrText xml:space="preserve"> PAGEREF _Toc458340398 \h </w:instrText>
+          <w:instrText xml:space="preserve"> PAGEREF _Toc458532502 \h </w:instrText>
         </w:r>
         <w:r>
           <w:rPr>
@@ -2021,7 +2090,7 @@
           <w:lang w:val="en-GB" w:eastAsia="zh-CN"/>
         </w:rPr>
       </w:pPr>
-      <w:hyperlink w:anchor="_Toc458340399" w:history="1">
+      <w:hyperlink w:anchor="_Toc458532503" w:history="1">
         <w:r>
           <w:rPr>
             <w:rStyle w:val="Hyperlink"/>
@@ -2048,7 +2117,7 @@
             <w:noProof/>
             <w:webHidden/>
           </w:rPr>
-          <w:instrText xml:space="preserve"> PAGEREF _Toc458340399 \h </w:instrText>
+          <w:instrText xml:space="preserve"> PAGEREF _Toc458532503 \h </w:instrText>
         </w:r>
         <w:r>
           <w:rPr>
@@ -2092,7 +2161,7 @@
           <w:lang w:val="en-GB" w:eastAsia="zh-CN"/>
         </w:rPr>
       </w:pPr>
-      <w:hyperlink w:anchor="_Toc458340400" w:history="1">
+      <w:hyperlink w:anchor="_Toc458532504" w:history="1">
         <w:r>
           <w:rPr>
             <w:rStyle w:val="Hyperlink"/>
@@ -2119,7 +2188,7 @@
             <w:noProof/>
             <w:webHidden/>
           </w:rPr>
-          <w:instrText xml:space="preserve"> PAGEREF _Toc458340400 \h </w:instrText>
+          <w:instrText xml:space="preserve"> PAGEREF _Toc458532504 \h </w:instrText>
         </w:r>
         <w:r>
           <w:rPr>
@@ -2177,12 +2246,12 @@
       <w:pPr>
         <w:pStyle w:val="Heading1"/>
       </w:pPr>
-      <w:bookmarkStart w:id="1" w:name="_Toc458340379"/>
+      <w:bookmarkStart w:id="0" w:name="_Toc458532482"/>
       <w:r>
         <w:lastRenderedPageBreak/>
         <w:t>LIST OF FIGURE</w:t>
       </w:r>
-      <w:bookmarkEnd w:id="1"/>
+      <w:bookmarkEnd w:id="0"/>
     </w:p>
     <w:p>
       <w:pPr>
@@ -2206,7 +2275,7 @@
       <w:r>
         <w:fldChar w:fldCharType="separate"/>
       </w:r>
-      <w:hyperlink w:anchor="_Toc458340401" w:history="1">
+      <w:hyperlink w:anchor="_Toc458532505" w:history="1">
         <w:r>
           <w:rPr>
             <w:rStyle w:val="Hyperlink"/>
@@ -2233,7 +2302,7 @@
             <w:noProof/>
             <w:webHidden/>
           </w:rPr>
-          <w:instrText xml:space="preserve"> PAGEREF _Toc458340401 \h </w:instrText>
+          <w:instrText xml:space="preserve"> PAGEREF _Toc458532505 \h </w:instrText>
         </w:r>
         <w:r>
           <w:rPr>
@@ -2277,7 +2346,7 @@
           <w:lang w:val="en-GB"/>
         </w:rPr>
       </w:pPr>
-      <w:hyperlink w:anchor="_Toc458340402" w:history="1">
+      <w:hyperlink w:anchor="_Toc458532506" w:history="1">
         <w:r>
           <w:rPr>
             <w:rStyle w:val="Hyperlink"/>
@@ -2304,7 +2373,7 @@
             <w:noProof/>
             <w:webHidden/>
           </w:rPr>
-          <w:instrText xml:space="preserve"> PAGEREF _Toc458340402 \h </w:instrText>
+          <w:instrText xml:space="preserve"> PAGEREF _Toc458532506 \h </w:instrText>
         </w:r>
         <w:r>
           <w:rPr>
@@ -2348,7 +2417,7 @@
           <w:lang w:val="en-GB"/>
         </w:rPr>
       </w:pPr>
-      <w:hyperlink w:anchor="_Toc458340403" w:history="1">
+      <w:hyperlink w:anchor="_Toc458532507" w:history="1">
         <w:r>
           <w:rPr>
             <w:rStyle w:val="Hyperlink"/>
@@ -2375,7 +2444,7 @@
             <w:noProof/>
             <w:webHidden/>
           </w:rPr>
-          <w:instrText xml:space="preserve"> PAGEREF _Toc458340403 \h </w:instrText>
+          <w:instrText xml:space="preserve"> PAGEREF _Toc458532507 \h </w:instrText>
         </w:r>
         <w:r>
           <w:rPr>
@@ -2419,7 +2488,7 @@
           <w:lang w:val="en-GB"/>
         </w:rPr>
       </w:pPr>
-      <w:hyperlink w:anchor="_Toc458340404" w:history="1">
+      <w:hyperlink w:anchor="_Toc458532508" w:history="1">
         <w:r>
           <w:rPr>
             <w:rStyle w:val="Hyperlink"/>
@@ -2446,7 +2515,7 @@
             <w:noProof/>
             <w:webHidden/>
           </w:rPr>
-          <w:instrText xml:space="preserve"> PAGEREF _Toc458340404 \h </w:instrText>
+          <w:instrText xml:space="preserve"> PAGEREF _Toc458532508 \h </w:instrText>
         </w:r>
         <w:r>
           <w:rPr>
@@ -2490,7 +2559,7 @@
           <w:lang w:val="en-GB"/>
         </w:rPr>
       </w:pPr>
-      <w:hyperlink w:anchor="_Toc458340405" w:history="1">
+      <w:hyperlink w:anchor="_Toc458532509" w:history="1">
         <w:r>
           <w:rPr>
             <w:rStyle w:val="Hyperlink"/>
@@ -2517,7 +2586,7 @@
             <w:noProof/>
             <w:webHidden/>
           </w:rPr>
-          <w:instrText xml:space="preserve"> PAGEREF _Toc458340405 \h </w:instrText>
+          <w:instrText xml:space="preserve"> PAGEREF _Toc458532509 \h </w:instrText>
         </w:r>
         <w:r>
           <w:rPr>
@@ -2561,7 +2630,7 @@
           <w:lang w:val="en-GB"/>
         </w:rPr>
       </w:pPr>
-      <w:hyperlink w:anchor="_Toc458340406" w:history="1">
+      <w:hyperlink w:anchor="_Toc458532510" w:history="1">
         <w:r>
           <w:rPr>
             <w:rStyle w:val="Hyperlink"/>
@@ -2588,7 +2657,7 @@
             <w:noProof/>
             <w:webHidden/>
           </w:rPr>
-          <w:instrText xml:space="preserve"> PAGEREF _Toc458340406 \h </w:instrText>
+          <w:instrText xml:space="preserve"> PAGEREF _Toc458532510 \h </w:instrText>
         </w:r>
         <w:r>
           <w:rPr>
@@ -2632,7 +2701,7 @@
           <w:lang w:val="en-GB"/>
         </w:rPr>
       </w:pPr>
-      <w:hyperlink w:anchor="_Toc458340407" w:history="1">
+      <w:hyperlink w:anchor="_Toc458532511" w:history="1">
         <w:r>
           <w:rPr>
             <w:rStyle w:val="Hyperlink"/>
@@ -2659,7 +2728,7 @@
             <w:noProof/>
             <w:webHidden/>
           </w:rPr>
-          <w:instrText xml:space="preserve"> PAGEREF _Toc458340407 \h </w:instrText>
+          <w:instrText xml:space="preserve"> PAGEREF _Toc458532511 \h </w:instrText>
         </w:r>
         <w:r>
           <w:rPr>
@@ -2703,7 +2772,7 @@
           <w:lang w:val="en-GB"/>
         </w:rPr>
       </w:pPr>
-      <w:hyperlink w:anchor="_Toc458340408" w:history="1">
+      <w:hyperlink w:anchor="_Toc458532512" w:history="1">
         <w:r>
           <w:rPr>
             <w:rStyle w:val="Hyperlink"/>
@@ -2730,7 +2799,7 @@
             <w:noProof/>
             <w:webHidden/>
           </w:rPr>
-          <w:instrText xml:space="preserve"> PAGEREF _Toc458340408 \h </w:instrText>
+          <w:instrText xml:space="preserve"> PAGEREF _Toc458532512 \h </w:instrText>
         </w:r>
         <w:r>
           <w:rPr>
@@ -2774,7 +2843,7 @@
           <w:lang w:val="en-GB"/>
         </w:rPr>
       </w:pPr>
-      <w:hyperlink w:anchor="_Toc458340409" w:history="1">
+      <w:hyperlink w:anchor="_Toc458532513" w:history="1">
         <w:r>
           <w:rPr>
             <w:rStyle w:val="Hyperlink"/>
@@ -2801,7 +2870,7 @@
             <w:noProof/>
             <w:webHidden/>
           </w:rPr>
-          <w:instrText xml:space="preserve"> PAGEREF _Toc458340409 \h </w:instrText>
+          <w:instrText xml:space="preserve"> PAGEREF _Toc458532513 \h </w:instrText>
         </w:r>
         <w:r>
           <w:rPr>
@@ -2845,7 +2914,7 @@
           <w:lang w:val="en-GB"/>
         </w:rPr>
       </w:pPr>
-      <w:hyperlink w:anchor="_Toc458340410" w:history="1">
+      <w:hyperlink w:anchor="_Toc458532514" w:history="1">
         <w:r>
           <w:rPr>
             <w:rStyle w:val="Hyperlink"/>
@@ -2872,7 +2941,7 @@
             <w:noProof/>
             <w:webHidden/>
           </w:rPr>
-          <w:instrText xml:space="preserve"> PAGEREF _Toc458340410 \h </w:instrText>
+          <w:instrText xml:space="preserve"> PAGEREF _Toc458532514 \h </w:instrText>
         </w:r>
         <w:r>
           <w:rPr>
@@ -2916,7 +2985,7 @@
           <w:lang w:val="en-GB"/>
         </w:rPr>
       </w:pPr>
-      <w:hyperlink w:anchor="_Toc458340411" w:history="1">
+      <w:hyperlink w:anchor="_Toc458532515" w:history="1">
         <w:r>
           <w:rPr>
             <w:rStyle w:val="Hyperlink"/>
@@ -2943,7 +3012,7 @@
             <w:noProof/>
             <w:webHidden/>
           </w:rPr>
-          <w:instrText xml:space="preserve"> PAGEREF _Toc458340411 \h </w:instrText>
+          <w:instrText xml:space="preserve"> PAGEREF _Toc458532515 \h </w:instrText>
         </w:r>
         <w:r>
           <w:rPr>
@@ -2987,7 +3056,7 @@
           <w:lang w:val="en-GB"/>
         </w:rPr>
       </w:pPr>
-      <w:hyperlink w:anchor="_Toc458340412" w:history="1">
+      <w:hyperlink w:anchor="_Toc458532516" w:history="1">
         <w:r>
           <w:rPr>
             <w:rStyle w:val="Hyperlink"/>
@@ -3014,7 +3083,7 @@
             <w:noProof/>
             <w:webHidden/>
           </w:rPr>
-          <w:instrText xml:space="preserve"> PAGEREF _Toc458340412 \h </w:instrText>
+          <w:instrText xml:space="preserve"> PAGEREF _Toc458532516 \h </w:instrText>
         </w:r>
         <w:r>
           <w:rPr>
@@ -3058,7 +3127,7 @@
           <w:lang w:val="en-GB"/>
         </w:rPr>
       </w:pPr>
-      <w:hyperlink w:anchor="_Toc458340413" w:history="1">
+      <w:hyperlink w:anchor="_Toc458532517" w:history="1">
         <w:r>
           <w:rPr>
             <w:rStyle w:val="Hyperlink"/>
@@ -3085,7 +3154,7 @@
             <w:noProof/>
             <w:webHidden/>
           </w:rPr>
-          <w:instrText xml:space="preserve"> PAGEREF _Toc458340413 \h </w:instrText>
+          <w:instrText xml:space="preserve"> PAGEREF _Toc458532517 \h </w:instrText>
         </w:r>
         <w:r>
           <w:rPr>
@@ -3129,7 +3198,7 @@
           <w:lang w:val="en-GB"/>
         </w:rPr>
       </w:pPr>
-      <w:hyperlink w:anchor="_Toc458340414" w:history="1">
+      <w:hyperlink w:anchor="_Toc458532518" w:history="1">
         <w:r>
           <w:rPr>
             <w:rStyle w:val="Hyperlink"/>
@@ -3156,7 +3225,7 @@
             <w:noProof/>
             <w:webHidden/>
           </w:rPr>
-          <w:instrText xml:space="preserve"> PAGEREF _Toc458340414 \h </w:instrText>
+          <w:instrText xml:space="preserve"> PAGEREF _Toc458532518 \h </w:instrText>
         </w:r>
         <w:r>
           <w:rPr>
@@ -3200,7 +3269,7 @@
           <w:lang w:val="en-GB"/>
         </w:rPr>
       </w:pPr>
-      <w:hyperlink w:anchor="_Toc458340415" w:history="1">
+      <w:hyperlink w:anchor="_Toc458532519" w:history="1">
         <w:r>
           <w:rPr>
             <w:rStyle w:val="Hyperlink"/>
@@ -3227,7 +3296,7 @@
             <w:noProof/>
             <w:webHidden/>
           </w:rPr>
-          <w:instrText xml:space="preserve"> PAGEREF _Toc458340415 \h </w:instrText>
+          <w:instrText xml:space="preserve"> PAGEREF _Toc458532519 \h </w:instrText>
         </w:r>
         <w:r>
           <w:rPr>
@@ -3271,7 +3340,7 @@
           <w:lang w:val="en-GB"/>
         </w:rPr>
       </w:pPr>
-      <w:hyperlink w:anchor="_Toc458340416" w:history="1">
+      <w:hyperlink w:anchor="_Toc458532520" w:history="1">
         <w:r>
           <w:rPr>
             <w:rStyle w:val="Hyperlink"/>
@@ -3298,7 +3367,7 @@
             <w:noProof/>
             <w:webHidden/>
           </w:rPr>
-          <w:instrText xml:space="preserve"> PAGEREF _Toc458340416 \h </w:instrText>
+          <w:instrText xml:space="preserve"> PAGEREF _Toc458532520 \h </w:instrText>
         </w:r>
         <w:r>
           <w:rPr>
@@ -3342,7 +3411,7 @@
           <w:lang w:val="en-GB"/>
         </w:rPr>
       </w:pPr>
-      <w:hyperlink w:anchor="_Toc458340417" w:history="1">
+      <w:hyperlink w:anchor="_Toc458532521" w:history="1">
         <w:r>
           <w:rPr>
             <w:rStyle w:val="Hyperlink"/>
@@ -3369,7 +3438,7 @@
             <w:noProof/>
             <w:webHidden/>
           </w:rPr>
-          <w:instrText xml:space="preserve"> PAGEREF _Toc458340417 \h </w:instrText>
+          <w:instrText xml:space="preserve"> PAGEREF _Toc458532521 \h </w:instrText>
         </w:r>
         <w:r>
           <w:rPr>
@@ -3413,7 +3482,7 @@
           <w:lang w:val="en-GB"/>
         </w:rPr>
       </w:pPr>
-      <w:hyperlink w:anchor="_Toc458340418" w:history="1">
+      <w:hyperlink w:anchor="_Toc458532522" w:history="1">
         <w:r>
           <w:rPr>
             <w:rStyle w:val="Hyperlink"/>
@@ -3440,7 +3509,7 @@
             <w:noProof/>
             <w:webHidden/>
           </w:rPr>
-          <w:instrText xml:space="preserve"> PAGEREF _Toc458340418 \h </w:instrText>
+          <w:instrText xml:space="preserve"> PAGEREF _Toc458532522 \h </w:instrText>
         </w:r>
         <w:r>
           <w:rPr>
@@ -3460,7 +3529,7 @@
             <w:noProof/>
             <w:webHidden/>
           </w:rPr>
-          <w:t>10</w:t>
+          <w:t>14</w:t>
         </w:r>
         <w:r>
           <w:rPr>
@@ -3484,7 +3553,7 @@
           <w:lang w:val="en-GB"/>
         </w:rPr>
       </w:pPr>
-      <w:hyperlink w:anchor="_Toc458340419" w:history="1">
+      <w:hyperlink w:anchor="_Toc458532523" w:history="1">
         <w:r>
           <w:rPr>
             <w:rStyle w:val="Hyperlink"/>
@@ -3511,7 +3580,7 @@
             <w:noProof/>
             <w:webHidden/>
           </w:rPr>
-          <w:instrText xml:space="preserve"> PAGEREF _Toc458340419 \h </w:instrText>
+          <w:instrText xml:space="preserve"> PAGEREF _Toc458532523 \h </w:instrText>
         </w:r>
         <w:r>
           <w:rPr>
@@ -3531,7 +3600,7 @@
             <w:noProof/>
             <w:webHidden/>
           </w:rPr>
-          <w:t>10</w:t>
+          <w:t>14</w:t>
         </w:r>
         <w:r>
           <w:rPr>
@@ -3555,7 +3624,7 @@
           <w:lang w:val="en-GB"/>
         </w:rPr>
       </w:pPr>
-      <w:hyperlink w:anchor="_Toc458340420" w:history="1">
+      <w:hyperlink w:anchor="_Toc458532524" w:history="1">
         <w:r>
           <w:rPr>
             <w:rStyle w:val="Hyperlink"/>
@@ -3582,7 +3651,7 @@
             <w:noProof/>
             <w:webHidden/>
           </w:rPr>
-          <w:instrText xml:space="preserve"> PAGEREF _Toc458340420 \h </w:instrText>
+          <w:instrText xml:space="preserve"> PAGEREF _Toc458532524 \h </w:instrText>
         </w:r>
         <w:r>
           <w:rPr>
@@ -3602,7 +3671,7 @@
             <w:noProof/>
             <w:webHidden/>
           </w:rPr>
-          <w:t>12</w:t>
+          <w:t>17</w:t>
         </w:r>
         <w:r>
           <w:rPr>
@@ -3626,7 +3695,7 @@
           <w:lang w:val="en-GB"/>
         </w:rPr>
       </w:pPr>
-      <w:hyperlink w:anchor="_Toc458340421" w:history="1">
+      <w:hyperlink w:anchor="_Toc458532525" w:history="1">
         <w:r>
           <w:rPr>
             <w:rStyle w:val="Hyperlink"/>
@@ -3653,7 +3722,7 @@
             <w:noProof/>
             <w:webHidden/>
           </w:rPr>
-          <w:instrText xml:space="preserve"> PAGEREF _Toc458340421 \h </w:instrText>
+          <w:instrText xml:space="preserve"> PAGEREF _Toc458532525 \h </w:instrText>
         </w:r>
         <w:r>
           <w:rPr>
@@ -3673,7 +3742,7 @@
             <w:noProof/>
             <w:webHidden/>
           </w:rPr>
-          <w:t>13</w:t>
+          <w:t>18</w:t>
         </w:r>
         <w:r>
           <w:rPr>
@@ -3697,7 +3766,7 @@
           <w:lang w:val="en-GB"/>
         </w:rPr>
       </w:pPr>
-      <w:hyperlink w:anchor="_Toc458340422" w:history="1">
+      <w:hyperlink w:anchor="_Toc458532526" w:history="1">
         <w:r>
           <w:rPr>
             <w:rStyle w:val="Hyperlink"/>
@@ -3724,7 +3793,7 @@
             <w:noProof/>
             <w:webHidden/>
           </w:rPr>
-          <w:instrText xml:space="preserve"> PAGEREF _Toc458340422 \h </w:instrText>
+          <w:instrText xml:space="preserve"> PAGEREF _Toc458532526 \h </w:instrText>
         </w:r>
         <w:r>
           <w:rPr>
@@ -3744,7 +3813,7 @@
             <w:noProof/>
             <w:webHidden/>
           </w:rPr>
-          <w:t>14</w:t>
+          <w:t>19</w:t>
         </w:r>
         <w:r>
           <w:rPr>
@@ -3768,7 +3837,7 @@
           <w:lang w:val="en-GB"/>
         </w:rPr>
       </w:pPr>
-      <w:hyperlink w:anchor="_Toc458340423" w:history="1">
+      <w:hyperlink w:anchor="_Toc458532527" w:history="1">
         <w:r>
           <w:rPr>
             <w:rStyle w:val="Hyperlink"/>
@@ -3795,7 +3864,7 @@
             <w:noProof/>
             <w:webHidden/>
           </w:rPr>
-          <w:instrText xml:space="preserve"> PAGEREF _Toc458340423 \h </w:instrText>
+          <w:instrText xml:space="preserve"> PAGEREF _Toc458532527 \h </w:instrText>
         </w:r>
         <w:r>
           <w:rPr>
@@ -3815,7 +3884,7 @@
             <w:noProof/>
             <w:webHidden/>
           </w:rPr>
-          <w:t>14</w:t>
+          <w:t>19</w:t>
         </w:r>
         <w:r>
           <w:rPr>
@@ -3839,7 +3908,7 @@
           <w:lang w:val="en-GB"/>
         </w:rPr>
       </w:pPr>
-      <w:hyperlink w:anchor="_Toc458340424" w:history="1">
+      <w:hyperlink w:anchor="_Toc458532528" w:history="1">
         <w:r>
           <w:rPr>
             <w:rStyle w:val="Hyperlink"/>
@@ -3866,7 +3935,7 @@
             <w:noProof/>
             <w:webHidden/>
           </w:rPr>
-          <w:instrText xml:space="preserve"> PAGEREF _Toc458340424 \h </w:instrText>
+          <w:instrText xml:space="preserve"> PAGEREF _Toc458532528 \h </w:instrText>
         </w:r>
         <w:r>
           <w:rPr>
@@ -3886,7 +3955,7 @@
             <w:noProof/>
             <w:webHidden/>
           </w:rPr>
-          <w:t>14</w:t>
+          <w:t>19</w:t>
         </w:r>
         <w:r>
           <w:rPr>
@@ -3910,7 +3979,7 @@
           <w:lang w:val="en-GB"/>
         </w:rPr>
       </w:pPr>
-      <w:hyperlink w:anchor="_Toc458340425" w:history="1">
+      <w:hyperlink w:anchor="_Toc458532529" w:history="1">
         <w:r>
           <w:rPr>
             <w:rStyle w:val="Hyperlink"/>
@@ -3937,7 +4006,7 @@
             <w:noProof/>
             <w:webHidden/>
           </w:rPr>
-          <w:instrText xml:space="preserve"> PAGEREF _Toc458340425 \h </w:instrText>
+          <w:instrText xml:space="preserve"> PAGEREF _Toc458532529 \h </w:instrText>
         </w:r>
         <w:r>
           <w:rPr>
@@ -3957,7 +4026,7 @@
             <w:noProof/>
             <w:webHidden/>
           </w:rPr>
-          <w:t>15</w:t>
+          <w:t>20</w:t>
         </w:r>
         <w:r>
           <w:rPr>
@@ -3981,7 +4050,7 @@
           <w:lang w:val="en-GB"/>
         </w:rPr>
       </w:pPr>
-      <w:hyperlink w:anchor="_Toc458340426" w:history="1">
+      <w:hyperlink w:anchor="_Toc458532530" w:history="1">
         <w:r>
           <w:rPr>
             <w:rStyle w:val="Hyperlink"/>
@@ -4008,7 +4077,7 @@
             <w:noProof/>
             <w:webHidden/>
           </w:rPr>
-          <w:instrText xml:space="preserve"> PAGEREF _Toc458340426 \h </w:instrText>
+          <w:instrText xml:space="preserve"> PAGEREF _Toc458532530 \h </w:instrText>
         </w:r>
         <w:r>
           <w:rPr>
@@ -4028,7 +4097,7 @@
             <w:noProof/>
             <w:webHidden/>
           </w:rPr>
-          <w:t>16</w:t>
+          <w:t>21</w:t>
         </w:r>
         <w:r>
           <w:rPr>
@@ -4052,7 +4121,7 @@
           <w:lang w:val="en-GB"/>
         </w:rPr>
       </w:pPr>
-      <w:hyperlink w:anchor="_Toc458340427" w:history="1">
+      <w:hyperlink w:anchor="_Toc458532531" w:history="1">
         <w:r>
           <w:rPr>
             <w:rStyle w:val="Hyperlink"/>
@@ -4079,7 +4148,7 @@
             <w:noProof/>
             <w:webHidden/>
           </w:rPr>
-          <w:instrText xml:space="preserve"> PAGEREF _Toc458340427 \h </w:instrText>
+          <w:instrText xml:space="preserve"> PAGEREF _Toc458532531 \h </w:instrText>
         </w:r>
         <w:r>
           <w:rPr>
@@ -4099,7 +4168,7 @@
             <w:noProof/>
             <w:webHidden/>
           </w:rPr>
-          <w:t>16</w:t>
+          <w:t>21</w:t>
         </w:r>
         <w:r>
           <w:rPr>
@@ -4123,7 +4192,7 @@
           <w:lang w:val="en-GB"/>
         </w:rPr>
       </w:pPr>
-      <w:hyperlink w:anchor="_Toc458340428" w:history="1">
+      <w:hyperlink w:anchor="_Toc458532532" w:history="1">
         <w:r>
           <w:rPr>
             <w:rStyle w:val="Hyperlink"/>
@@ -4150,7 +4219,7 @@
             <w:noProof/>
             <w:webHidden/>
           </w:rPr>
-          <w:instrText xml:space="preserve"> PAGEREF _Toc458340428 \h </w:instrText>
+          <w:instrText xml:space="preserve"> PAGEREF _Toc458532532 \h </w:instrText>
         </w:r>
         <w:r>
           <w:rPr>
@@ -4170,7 +4239,7 @@
             <w:noProof/>
             <w:webHidden/>
           </w:rPr>
-          <w:t>16</w:t>
+          <w:t>21</w:t>
         </w:r>
         <w:r>
           <w:rPr>
@@ -4194,7 +4263,7 @@
           <w:lang w:val="en-GB"/>
         </w:rPr>
       </w:pPr>
-      <w:hyperlink w:anchor="_Toc458340429" w:history="1">
+      <w:hyperlink w:anchor="_Toc458532533" w:history="1">
         <w:r>
           <w:rPr>
             <w:rStyle w:val="Hyperlink"/>
@@ -4221,7 +4290,7 @@
             <w:noProof/>
             <w:webHidden/>
           </w:rPr>
-          <w:instrText xml:space="preserve"> PAGEREF _Toc458340429 \h </w:instrText>
+          <w:instrText xml:space="preserve"> PAGEREF _Toc458532533 \h </w:instrText>
         </w:r>
         <w:r>
           <w:rPr>
@@ -4241,7 +4310,7 @@
             <w:noProof/>
             <w:webHidden/>
           </w:rPr>
-          <w:t>16</w:t>
+          <w:t>21</w:t>
         </w:r>
         <w:r>
           <w:rPr>
@@ -4265,7 +4334,7 @@
           <w:lang w:val="en-GB"/>
         </w:rPr>
       </w:pPr>
-      <w:hyperlink w:anchor="_Toc458340430" w:history="1">
+      <w:hyperlink w:anchor="_Toc458532534" w:history="1">
         <w:r>
           <w:rPr>
             <w:rStyle w:val="Hyperlink"/>
@@ -4292,7 +4361,7 @@
             <w:noProof/>
             <w:webHidden/>
           </w:rPr>
-          <w:instrText xml:space="preserve"> PAGEREF _Toc458340430 \h </w:instrText>
+          <w:instrText xml:space="preserve"> PAGEREF _Toc458532534 \h </w:instrText>
         </w:r>
         <w:r>
           <w:rPr>
@@ -4312,7 +4381,7 @@
             <w:noProof/>
             <w:webHidden/>
           </w:rPr>
-          <w:t>17</w:t>
+          <w:t>22</w:t>
         </w:r>
         <w:r>
           <w:rPr>
@@ -4336,7 +4405,7 @@
           <w:lang w:val="en-GB"/>
         </w:rPr>
       </w:pPr>
-      <w:hyperlink w:anchor="_Toc458340431" w:history="1">
+      <w:hyperlink w:anchor="_Toc458532535" w:history="1">
         <w:r>
           <w:rPr>
             <w:rStyle w:val="Hyperlink"/>
@@ -4363,7 +4432,7 @@
             <w:noProof/>
             <w:webHidden/>
           </w:rPr>
-          <w:instrText xml:space="preserve"> PAGEREF _Toc458340431 \h </w:instrText>
+          <w:instrText xml:space="preserve"> PAGEREF _Toc458532535 \h </w:instrText>
         </w:r>
         <w:r>
           <w:rPr>
@@ -4383,7 +4452,7 @@
             <w:noProof/>
             <w:webHidden/>
           </w:rPr>
-          <w:t>17</w:t>
+          <w:t>22</w:t>
         </w:r>
         <w:r>
           <w:rPr>
@@ -4407,13 +4476,13 @@
           <w:lang w:val="en-GB"/>
         </w:rPr>
       </w:pPr>
-      <w:hyperlink w:anchor="_Toc458340432" w:history="1">
+      <w:hyperlink w:anchor="_Toc458532536" w:history="1">
         <w:r>
           <w:rPr>
             <w:rStyle w:val="Hyperlink"/>
             <w:noProof/>
           </w:rPr>
-          <w:t>Figure 32 Header file of TCB for Tcb Initialization</w:t>
+          <w:t>Figure 32 Registers R4 to R11 were pushed into the stack</w:t>
         </w:r>
         <w:r>
           <w:rPr>
@@ -4434,7 +4503,7 @@
             <w:noProof/>
             <w:webHidden/>
           </w:rPr>
-          <w:instrText xml:space="preserve"> PAGEREF _Toc458340432 \h </w:instrText>
+          <w:instrText xml:space="preserve"> PAGEREF _Toc458532536 \h </w:instrText>
         </w:r>
         <w:r>
           <w:rPr>
@@ -4454,7 +4523,7 @@
             <w:noProof/>
             <w:webHidden/>
           </w:rPr>
-          <w:t>I</w:t>
+          <w:t>23</w:t>
         </w:r>
         <w:r>
           <w:rPr>
@@ -4478,13 +4547,13 @@
           <w:lang w:val="en-GB"/>
         </w:rPr>
       </w:pPr>
-      <w:hyperlink w:anchor="_Toc458340433" w:history="1">
+      <w:hyperlink w:anchor="_Toc458532537" w:history="1">
         <w:r>
           <w:rPr>
             <w:rStyle w:val="Hyperlink"/>
             <w:noProof/>
           </w:rPr>
-          <w:t>Figure 33 Source file of TCB for Tcb Initialization</w:t>
+          <w:t>Figure 33 Registers R4 to R11 were pop-ed after task switch but before exiting the Handler</w:t>
         </w:r>
         <w:r>
           <w:rPr>
@@ -4505,7 +4574,7 @@
             <w:noProof/>
             <w:webHidden/>
           </w:rPr>
-          <w:instrText xml:space="preserve"> PAGEREF _Toc458340433 \h </w:instrText>
+          <w:instrText xml:space="preserve"> PAGEREF _Toc458532537 \h </w:instrText>
         </w:r>
         <w:r>
           <w:rPr>
@@ -4525,7 +4594,7 @@
             <w:noProof/>
             <w:webHidden/>
           </w:rPr>
-          <w:t>I</w:t>
+          <w:t>24</w:t>
         </w:r>
         <w:r>
           <w:rPr>
@@ -4549,13 +4618,13 @@
           <w:lang w:val="en-GB"/>
         </w:rPr>
       </w:pPr>
-      <w:hyperlink w:anchor="_Toc458340434" w:history="1">
+      <w:hyperlink w:anchor="_Toc458532538" w:history="1">
         <w:r>
           <w:rPr>
             <w:rStyle w:val="Hyperlink"/>
             <w:noProof/>
           </w:rPr>
-          <w:t>Figure 34 Header file of InitTask that initialize the virtual stack</w:t>
+          <w:t>Figure 34 Header file of TCB for Tcb Initialization</w:t>
         </w:r>
         <w:r>
           <w:rPr>
@@ -4576,7 +4645,7 @@
             <w:noProof/>
             <w:webHidden/>
           </w:rPr>
-          <w:instrText xml:space="preserve"> PAGEREF _Toc458340434 \h </w:instrText>
+          <w:instrText xml:space="preserve"> PAGEREF _Toc458532538 \h </w:instrText>
         </w:r>
         <w:r>
           <w:rPr>
@@ -4596,7 +4665,7 @@
             <w:noProof/>
             <w:webHidden/>
           </w:rPr>
-          <w:t>II</w:t>
+          <w:t>I</w:t>
         </w:r>
         <w:r>
           <w:rPr>
@@ -4620,13 +4689,13 @@
           <w:lang w:val="en-GB"/>
         </w:rPr>
       </w:pPr>
-      <w:hyperlink w:anchor="_Toc458340435" w:history="1">
+      <w:hyperlink w:anchor="_Toc458532539" w:history="1">
         <w:r>
           <w:rPr>
             <w:rStyle w:val="Hyperlink"/>
             <w:noProof/>
           </w:rPr>
-          <w:t>Figure 35 Header file of InitTask that initialize the virtual stack</w:t>
+          <w:t>Figure 35 Source file of TCB for Tcb Initialization</w:t>
         </w:r>
         <w:r>
           <w:rPr>
@@ -4647,7 +4716,7 @@
             <w:noProof/>
             <w:webHidden/>
           </w:rPr>
-          <w:instrText xml:space="preserve"> PAGEREF _Toc458340435 \h </w:instrText>
+          <w:instrText xml:space="preserve"> PAGEREF _Toc458532539 \h </w:instrText>
         </w:r>
         <w:r>
           <w:rPr>
@@ -4667,7 +4736,7 @@
             <w:noProof/>
             <w:webHidden/>
           </w:rPr>
-          <w:t>II</w:t>
+          <w:t>I</w:t>
         </w:r>
         <w:r>
           <w:rPr>
@@ -4691,13 +4760,13 @@
           <w:lang w:val="en-GB"/>
         </w:rPr>
       </w:pPr>
-      <w:hyperlink w:anchor="_Toc458340436" w:history="1">
+      <w:hyperlink w:anchor="_Toc458532540" w:history="1">
         <w:r>
           <w:rPr>
             <w:rStyle w:val="Hyperlink"/>
             <w:noProof/>
           </w:rPr>
-          <w:t>Figure 36 Main Function, taskInit() that initialize stack and all the tasks</w:t>
+          <w:t>Figure 36 Header file of InitTask that initialize the virtual stack</w:t>
         </w:r>
         <w:r>
           <w:rPr>
@@ -4718,7 +4787,7 @@
             <w:noProof/>
             <w:webHidden/>
           </w:rPr>
-          <w:instrText xml:space="preserve"> PAGEREF _Toc458340436 \h </w:instrText>
+          <w:instrText xml:space="preserve"> PAGEREF _Toc458532540 \h </w:instrText>
         </w:r>
         <w:r>
           <w:rPr>
@@ -4738,7 +4807,7 @@
             <w:noProof/>
             <w:webHidden/>
           </w:rPr>
-          <w:t>III</w:t>
+          <w:t>II</w:t>
         </w:r>
         <w:r>
           <w:rPr>
@@ -4762,13 +4831,13 @@
           <w:lang w:val="en-GB"/>
         </w:rPr>
       </w:pPr>
-      <w:hyperlink w:anchor="_Toc458340437" w:history="1">
+      <w:hyperlink w:anchor="_Toc458532541" w:history="1">
         <w:r>
           <w:rPr>
             <w:rStyle w:val="Hyperlink"/>
             <w:noProof/>
           </w:rPr>
-          <w:t>Figure 37 Interrupt Handler that perform task switching</w:t>
+          <w:t>Figure 37 Header file of InitTask that initialize the virtual stack</w:t>
         </w:r>
         <w:r>
           <w:rPr>
@@ -4789,7 +4858,7 @@
             <w:noProof/>
             <w:webHidden/>
           </w:rPr>
-          <w:instrText xml:space="preserve"> PAGEREF _Toc458340437 \h </w:instrText>
+          <w:instrText xml:space="preserve"> PAGEREF _Toc458532541 \h </w:instrText>
         </w:r>
         <w:r>
           <w:rPr>
@@ -4809,7 +4878,7 @@
             <w:noProof/>
             <w:webHidden/>
           </w:rPr>
-          <w:t>III</w:t>
+          <w:t>II</w:t>
         </w:r>
         <w:r>
           <w:rPr>
@@ -4833,13 +4902,13 @@
           <w:lang w:val="en-GB"/>
         </w:rPr>
       </w:pPr>
-      <w:hyperlink w:anchor="_Toc458340438" w:history="1">
+      <w:hyperlink w:anchor="_Toc458532542" w:history="1">
         <w:r>
           <w:rPr>
             <w:rStyle w:val="Hyperlink"/>
             <w:noProof/>
           </w:rPr>
-          <w:t>Figure 38 Header File of LinkedList, only the red boxed function will be used.</w:t>
+          <w:t>Figure 38 Main Function, taskInit() that initialize stack and all the tasks</w:t>
         </w:r>
         <w:r>
           <w:rPr>
@@ -4860,7 +4929,7 @@
             <w:noProof/>
             <w:webHidden/>
           </w:rPr>
-          <w:instrText xml:space="preserve"> PAGEREF _Toc458340438 \h </w:instrText>
+          <w:instrText xml:space="preserve"> PAGEREF _Toc458532542 \h </w:instrText>
         </w:r>
         <w:r>
           <w:rPr>
@@ -4880,7 +4949,7 @@
             <w:noProof/>
             <w:webHidden/>
           </w:rPr>
-          <w:t>IV</w:t>
+          <w:t>III</w:t>
         </w:r>
         <w:r>
           <w:rPr>
@@ -4904,13 +4973,13 @@
           <w:lang w:val="en-GB"/>
         </w:rPr>
       </w:pPr>
-      <w:hyperlink w:anchor="_Toc458340439" w:history="1">
+      <w:hyperlink w:anchor="_Toc458532543" w:history="1">
         <w:r>
           <w:rPr>
             <w:rStyle w:val="Hyperlink"/>
             <w:noProof/>
           </w:rPr>
-          <w:t>Figure 39 Source File of Linked List for the red boxed functions in Figure 38</w:t>
+          <w:t>Figure 39 Interrupt Handler that perform task switching</w:t>
         </w:r>
         <w:r>
           <w:rPr>
@@ -4931,7 +5000,7 @@
             <w:noProof/>
             <w:webHidden/>
           </w:rPr>
-          <w:instrText xml:space="preserve"> PAGEREF _Toc458340439 \h </w:instrText>
+          <w:instrText xml:space="preserve"> PAGEREF _Toc458532543 \h </w:instrText>
         </w:r>
         <w:r>
           <w:rPr>
@@ -4951,7 +5020,220 @@
             <w:noProof/>
             <w:webHidden/>
           </w:rPr>
+          <w:t>III</w:t>
+        </w:r>
+        <w:r>
+          <w:rPr>
+            <w:noProof/>
+            <w:webHidden/>
+          </w:rPr>
+          <w:fldChar w:fldCharType="end"/>
+        </w:r>
+      </w:hyperlink>
+    </w:p>
+    <w:p>
+      <w:pPr>
+        <w:pStyle w:val="TableofFigures"/>
+        <w:tabs>
+          <w:tab w:val="right" w:leader="dot" w:pos="9016"/>
+        </w:tabs>
+        <w:rPr>
+          <w:rFonts w:ascii="Calibri" w:hAnsi="Calibri"/>
+          <w:noProof/>
+          <w:sz w:val="22"/>
+          <w:lang w:val="en-GB"/>
+        </w:rPr>
+      </w:pPr>
+      <w:hyperlink w:anchor="_Toc458532544" w:history="1">
+        <w:r>
+          <w:rPr>
+            <w:rStyle w:val="Hyperlink"/>
+            <w:noProof/>
+          </w:rPr>
+          <w:t>Figure 40 Header File of LinkedList, only the red boxed function will be used.</w:t>
+        </w:r>
+        <w:r>
+          <w:rPr>
+            <w:noProof/>
+            <w:webHidden/>
+          </w:rPr>
+          <w:tab/>
+        </w:r>
+        <w:r>
+          <w:rPr>
+            <w:noProof/>
+            <w:webHidden/>
+          </w:rPr>
+          <w:fldChar w:fldCharType="begin"/>
+        </w:r>
+        <w:r>
+          <w:rPr>
+            <w:noProof/>
+            <w:webHidden/>
+          </w:rPr>
+          <w:instrText xml:space="preserve"> PAGEREF _Toc458532544 \h </w:instrText>
+        </w:r>
+        <w:r>
+          <w:rPr>
+            <w:noProof/>
+            <w:webHidden/>
+          </w:rPr>
+        </w:r>
+        <w:r>
+          <w:rPr>
+            <w:noProof/>
+            <w:webHidden/>
+          </w:rPr>
+          <w:fldChar w:fldCharType="separate"/>
+        </w:r>
+        <w:r>
+          <w:rPr>
+            <w:noProof/>
+            <w:webHidden/>
+          </w:rPr>
           <w:t>IV</w:t>
+        </w:r>
+        <w:r>
+          <w:rPr>
+            <w:noProof/>
+            <w:webHidden/>
+          </w:rPr>
+          <w:fldChar w:fldCharType="end"/>
+        </w:r>
+      </w:hyperlink>
+    </w:p>
+    <w:p>
+      <w:pPr>
+        <w:pStyle w:val="TableofFigures"/>
+        <w:tabs>
+          <w:tab w:val="right" w:leader="dot" w:pos="9016"/>
+        </w:tabs>
+        <w:rPr>
+          <w:rFonts w:ascii="Calibri" w:hAnsi="Calibri"/>
+          <w:noProof/>
+          <w:sz w:val="22"/>
+          <w:lang w:val="en-GB"/>
+        </w:rPr>
+      </w:pPr>
+      <w:hyperlink w:anchor="_Toc458532545" w:history="1">
+        <w:r>
+          <w:rPr>
+            <w:rStyle w:val="Hyperlink"/>
+            <w:noProof/>
+          </w:rPr>
+          <w:t>Figure 41 Source File of Linked List for the red boxed functions in Figure 38</w:t>
+        </w:r>
+        <w:r>
+          <w:rPr>
+            <w:noProof/>
+            <w:webHidden/>
+          </w:rPr>
+          <w:tab/>
+        </w:r>
+        <w:r>
+          <w:rPr>
+            <w:noProof/>
+            <w:webHidden/>
+          </w:rPr>
+          <w:fldChar w:fldCharType="begin"/>
+        </w:r>
+        <w:r>
+          <w:rPr>
+            <w:noProof/>
+            <w:webHidden/>
+          </w:rPr>
+          <w:instrText xml:space="preserve"> PAGEREF _Toc458532545 \h </w:instrText>
+        </w:r>
+        <w:r>
+          <w:rPr>
+            <w:noProof/>
+            <w:webHidden/>
+          </w:rPr>
+        </w:r>
+        <w:r>
+          <w:rPr>
+            <w:noProof/>
+            <w:webHidden/>
+          </w:rPr>
+          <w:fldChar w:fldCharType="separate"/>
+        </w:r>
+        <w:r>
+          <w:rPr>
+            <w:noProof/>
+            <w:webHidden/>
+          </w:rPr>
+          <w:t>IV</w:t>
+        </w:r>
+        <w:r>
+          <w:rPr>
+            <w:noProof/>
+            <w:webHidden/>
+          </w:rPr>
+          <w:fldChar w:fldCharType="end"/>
+        </w:r>
+      </w:hyperlink>
+    </w:p>
+    <w:p>
+      <w:pPr>
+        <w:pStyle w:val="TableofFigures"/>
+        <w:tabs>
+          <w:tab w:val="right" w:leader="dot" w:pos="9016"/>
+        </w:tabs>
+        <w:rPr>
+          <w:rFonts w:ascii="Calibri" w:hAnsi="Calibri"/>
+          <w:noProof/>
+          <w:sz w:val="22"/>
+          <w:lang w:val="en-GB"/>
+        </w:rPr>
+      </w:pPr>
+      <w:hyperlink w:anchor="_Toc458532546" w:history="1">
+        <w:r>
+          <w:rPr>
+            <w:rStyle w:val="Hyperlink"/>
+            <w:noProof/>
+          </w:rPr>
+          <w:t>Figure 42 Extension program pop and push</w:t>
+        </w:r>
+        <w:r>
+          <w:rPr>
+            <w:noProof/>
+            <w:webHidden/>
+          </w:rPr>
+          <w:tab/>
+        </w:r>
+        <w:r>
+          <w:rPr>
+            <w:noProof/>
+            <w:webHidden/>
+          </w:rPr>
+          <w:fldChar w:fldCharType="begin"/>
+        </w:r>
+        <w:r>
+          <w:rPr>
+            <w:noProof/>
+            <w:webHidden/>
+          </w:rPr>
+          <w:instrText xml:space="preserve"> PAGEREF _Toc458532546 \h </w:instrText>
+        </w:r>
+        <w:r>
+          <w:rPr>
+            <w:noProof/>
+            <w:webHidden/>
+          </w:rPr>
+        </w:r>
+        <w:r>
+          <w:rPr>
+            <w:noProof/>
+            <w:webHidden/>
+          </w:rPr>
+          <w:fldChar w:fldCharType="separate"/>
+        </w:r>
+        <w:r>
+          <w:rPr>
+            <w:noProof/>
+            <w:webHidden/>
+          </w:rPr>
+          <w:t>V</w:t>
         </w:r>
         <w:r>
           <w:rPr>
@@ -4976,13 +5258,15 @@
       <w:pPr>
         <w:pStyle w:val="Heading1"/>
       </w:pPr>
-      <w:bookmarkStart w:id="2" w:name="_Toc458340380"/>
+      <w:bookmarkStart w:id="1" w:name="_Toc458532483"/>
       <w:r>
         <w:t>LIST OF TABLE</w:t>
       </w:r>
-      <w:bookmarkEnd w:id="2"/>
+      <w:bookmarkEnd w:id="1"/>
     </w:p>
     <w:p/>
+    <w:bookmarkStart w:id="2" w:name="_GoBack"/>
+    <w:bookmarkEnd w:id="2"/>
     <w:p>
       <w:pPr>
         <w:pStyle w:val="TableofFigures"/>
@@ -5005,7 +5289,7 @@
       <w:r>
         <w:fldChar w:fldCharType="separate"/>
       </w:r>
-      <w:hyperlink w:anchor="_Toc458340440" w:history="1">
+      <w:hyperlink w:anchor="_Toc458532547" w:history="1">
         <w:r>
           <w:rPr>
             <w:rStyle w:val="Hyperlink"/>
@@ -5032,7 +5316,7 @@
             <w:noProof/>
             <w:webHidden/>
           </w:rPr>
-          <w:instrText xml:space="preserve"> PAGEREF _Toc458340440 \h </w:instrText>
+          <w:instrText xml:space="preserve"> PAGEREF _Toc458532547 \h </w:instrText>
         </w:r>
         <w:r>
           <w:rPr>
@@ -5052,7 +5336,7 @@
             <w:noProof/>
             <w:webHidden/>
           </w:rPr>
-          <w:t>11</w:t>
+          <w:t>15</w:t>
         </w:r>
         <w:r>
           <w:rPr>
@@ -5076,7 +5360,7 @@
           <w:lang w:val="en-GB"/>
         </w:rPr>
       </w:pPr>
-      <w:hyperlink w:anchor="_Toc458340441" w:history="1">
+      <w:hyperlink w:anchor="_Toc458532548" w:history="1">
         <w:r>
           <w:rPr>
             <w:rStyle w:val="Hyperlink"/>
@@ -5103,7 +5387,7 @@
             <w:noProof/>
             <w:webHidden/>
           </w:rPr>
-          <w:instrText xml:space="preserve"> PAGEREF _Toc458340441 \h </w:instrText>
+          <w:instrText xml:space="preserve"> PAGEREF _Toc458532548 \h </w:instrText>
         </w:r>
         <w:r>
           <w:rPr>
@@ -5123,7 +5407,7 @@
             <w:noProof/>
             <w:webHidden/>
           </w:rPr>
-          <w:t>11</w:t>
+          <w:t>15</w:t>
         </w:r>
         <w:r>
           <w:rPr>
@@ -5147,7 +5431,7 @@
           <w:lang w:val="en-GB"/>
         </w:rPr>
       </w:pPr>
-      <w:hyperlink w:anchor="_Toc458340442" w:history="1">
+      <w:hyperlink w:anchor="_Toc458532549" w:history="1">
         <w:r>
           <w:rPr>
             <w:rStyle w:val="Hyperlink"/>
@@ -5174,7 +5458,7 @@
             <w:noProof/>
             <w:webHidden/>
           </w:rPr>
-          <w:instrText xml:space="preserve"> PAGEREF _Toc458340442 \h </w:instrText>
+          <w:instrText xml:space="preserve"> PAGEREF _Toc458532549 \h </w:instrText>
         </w:r>
         <w:r>
           <w:rPr>
@@ -5194,7 +5478,7 @@
             <w:noProof/>
             <w:webHidden/>
           </w:rPr>
-          <w:t>11</w:t>
+          <w:t>15</w:t>
         </w:r>
         <w:r>
           <w:rPr>
@@ -5218,7 +5502,7 @@
           <w:lang w:val="en-GB"/>
         </w:rPr>
       </w:pPr>
-      <w:hyperlink w:anchor="_Toc458340443" w:history="1">
+      <w:hyperlink w:anchor="_Toc458532550" w:history="1">
         <w:r>
           <w:rPr>
             <w:rStyle w:val="Hyperlink"/>
@@ -5245,7 +5529,7 @@
             <w:noProof/>
             <w:webHidden/>
           </w:rPr>
-          <w:instrText xml:space="preserve"> PAGEREF _Toc458340443 \h </w:instrText>
+          <w:instrText xml:space="preserve"> PAGEREF _Toc458532550 \h </w:instrText>
         </w:r>
         <w:r>
           <w:rPr>
@@ -5265,7 +5549,7 @@
             <w:noProof/>
             <w:webHidden/>
           </w:rPr>
-          <w:t>11</w:t>
+          <w:t>15</w:t>
         </w:r>
         <w:r>
           <w:rPr>
@@ -5295,7 +5579,7 @@
       <w:pPr>
         <w:pStyle w:val="Heading1"/>
       </w:pPr>
-      <w:bookmarkStart w:id="3" w:name="_Toc458340381"/>
+      <w:bookmarkStart w:id="3" w:name="_Toc458532484"/>
       <w:r>
         <w:lastRenderedPageBreak/>
         <w:t>CHAPTER 1: INTRODUCTION</w:t>
@@ -5307,7 +5591,7 @@
         <w:pStyle w:val="Heading2"/>
         <w:spacing w:before="0"/>
       </w:pPr>
-      <w:bookmarkStart w:id="4" w:name="_Toc458340382"/>
+      <w:bookmarkStart w:id="4" w:name="_Toc458532485"/>
       <w:r>
         <w:t>Objective:</w:t>
       </w:r>
@@ -5360,7 +5644,7 @@
       <w:pPr>
         <w:pStyle w:val="Heading2"/>
       </w:pPr>
-      <w:bookmarkStart w:id="5" w:name="_Toc458340383"/>
+      <w:bookmarkStart w:id="5" w:name="_Toc458532486"/>
       <w:r>
         <w:t>Brief Background:</w:t>
       </w:r>
@@ -5602,7 +5886,7 @@
       <w:pPr>
         <w:pStyle w:val="Heading1"/>
       </w:pPr>
-      <w:bookmarkStart w:id="6" w:name="_Toc458340384"/>
+      <w:bookmarkStart w:id="6" w:name="_Toc458532487"/>
       <w:r>
         <w:lastRenderedPageBreak/>
         <w:t>CHAPTER 2: METHODOLOGY</w:t>
@@ -5662,7 +5946,7 @@
       <w:pPr>
         <w:pStyle w:val="Heading2"/>
       </w:pPr>
-      <w:bookmarkStart w:id="7" w:name="_Toc458340385"/>
+      <w:bookmarkStart w:id="7" w:name="_Toc458532488"/>
       <w:r>
         <w:t>Behavior Investigation</w:t>
       </w:r>
@@ -5709,7 +5993,7 @@
       <w:pPr>
         <w:pStyle w:val="Heading3"/>
       </w:pPr>
-      <w:bookmarkStart w:id="8" w:name="_Toc458340386"/>
+      <w:bookmarkStart w:id="8" w:name="_Toc458532489"/>
       <w:r>
         <w:t>Behavior of Assembly Function</w:t>
       </w:r>
@@ -5733,7 +6017,7 @@
         <w:pStyle w:val="Caption"/>
         <w:jc w:val="center"/>
       </w:pPr>
-      <w:bookmarkStart w:id="9" w:name="_Toc458340401"/>
+      <w:bookmarkStart w:id="9" w:name="_Toc458532505"/>
       <w:r>
         <w:t xml:space="preserve">Figure </w:t>
       </w:r>
@@ -5817,7 +6101,7 @@
         <w:pStyle w:val="Caption"/>
         <w:jc w:val="center"/>
       </w:pPr>
-      <w:bookmarkStart w:id="10" w:name="_Toc458340402"/>
+      <w:bookmarkStart w:id="10" w:name="_Toc458532506"/>
       <w:r>
         <w:t xml:space="preserve">Figure </w:t>
       </w:r>
@@ -5940,7 +6224,7 @@
         <w:pStyle w:val="Caption"/>
         <w:jc w:val="center"/>
       </w:pPr>
-      <w:bookmarkStart w:id="11" w:name="_Toc458340403"/>
+      <w:bookmarkStart w:id="11" w:name="_Toc458532507"/>
       <w:r>
         <w:t xml:space="preserve">Figure </w:t>
       </w:r>
@@ -5986,7 +6270,7 @@
         <w:pStyle w:val="Caption"/>
         <w:jc w:val="center"/>
       </w:pPr>
-      <w:bookmarkStart w:id="12" w:name="_Toc458340404"/>
+      <w:bookmarkStart w:id="12" w:name="_Toc458532508"/>
       <w:r>
         <w:t xml:space="preserve">Figure </w:t>
       </w:r>
@@ -6054,7 +6338,7 @@
       <w:pPr>
         <w:pStyle w:val="Heading3"/>
       </w:pPr>
-      <w:bookmarkStart w:id="13" w:name="_Toc458340387"/>
+      <w:bookmarkStart w:id="13" w:name="_Toc458532490"/>
       <w:r>
         <w:t>Investigation on Mixing</w:t>
       </w:r>
@@ -6087,7 +6371,7 @@
         <w:pStyle w:val="Caption"/>
         <w:jc w:val="center"/>
       </w:pPr>
-      <w:bookmarkStart w:id="14" w:name="_Toc458340405"/>
+      <w:bookmarkStart w:id="14" w:name="_Toc458532509"/>
       <w:r>
         <w:t xml:space="preserve">Figure </w:t>
       </w:r>
@@ -6165,7 +6449,7 @@
         <w:pStyle w:val="Caption"/>
         <w:jc w:val="center"/>
       </w:pPr>
-      <w:bookmarkStart w:id="15" w:name="_Toc458340406"/>
+      <w:bookmarkStart w:id="15" w:name="_Toc458532510"/>
       <w:r>
         <w:t xml:space="preserve">Figure </w:t>
       </w:r>
@@ -6222,7 +6506,7 @@
         <w:pStyle w:val="Caption"/>
         <w:jc w:val="center"/>
       </w:pPr>
-      <w:bookmarkStart w:id="16" w:name="_Toc458340407"/>
+      <w:bookmarkStart w:id="16" w:name="_Toc458532511"/>
       <w:r>
         <w:t xml:space="preserve">Figure </w:t>
       </w:r>
@@ -6293,7 +6577,7 @@
           <w:b/>
         </w:rPr>
       </w:pPr>
-      <w:bookmarkStart w:id="17" w:name="_Toc458340408"/>
+      <w:bookmarkStart w:id="17" w:name="_Toc458532512"/>
       <w:r>
         <w:t xml:space="preserve">Figure </w:t>
       </w:r>
@@ -6368,7 +6652,7 @@
           <w:b/>
         </w:rPr>
       </w:pPr>
-      <w:bookmarkStart w:id="18" w:name="_Toc458340409"/>
+      <w:bookmarkStart w:id="18" w:name="_Toc458532513"/>
       <w:r>
         <w:t xml:space="preserve">Figure </w:t>
       </w:r>
@@ -6413,7 +6697,7 @@
         <w:pStyle w:val="Caption"/>
         <w:jc w:val="center"/>
       </w:pPr>
-      <w:bookmarkStart w:id="19" w:name="_Toc458340410"/>
+      <w:bookmarkStart w:id="19" w:name="_Toc458532514"/>
       <w:r>
         <w:t xml:space="preserve">Figure </w:t>
       </w:r>
@@ -6445,7 +6729,7 @@
       <w:pPr>
         <w:pStyle w:val="Heading3"/>
       </w:pPr>
-      <w:bookmarkStart w:id="20" w:name="_Toc458340388"/>
+      <w:bookmarkStart w:id="20" w:name="_Toc458532491"/>
       <w:r>
         <w:lastRenderedPageBreak/>
         <w:t>Behavior of Interrupt Handler</w:t>
@@ -6495,7 +6779,7 @@
         <w:pStyle w:val="Caption"/>
         <w:jc w:val="center"/>
       </w:pPr>
-      <w:bookmarkStart w:id="21" w:name="_Toc458340411"/>
+      <w:bookmarkStart w:id="21" w:name="_Toc458532515"/>
       <w:r>
         <w:t xml:space="preserve">Figure </w:t>
       </w:r>
@@ -6623,7 +6907,7 @@
         <w:keepNext/>
         <w:jc w:val="center"/>
       </w:pPr>
-      <w:bookmarkStart w:id="22" w:name="_Toc458340412"/>
+      <w:bookmarkStart w:id="22" w:name="_Toc458532516"/>
       <w:r>
         <w:t xml:space="preserve">Figure </w:t>
       </w:r>
@@ -6679,7 +6963,7 @@
         <w:pStyle w:val="Caption"/>
         <w:jc w:val="center"/>
       </w:pPr>
-      <w:bookmarkStart w:id="23" w:name="_Toc458340413"/>
+      <w:bookmarkStart w:id="23" w:name="_Toc458532517"/>
       <w:r>
         <w:t xml:space="preserve">Figure </w:t>
       </w:r>
@@ -6725,7 +7009,7 @@
         <w:pStyle w:val="Caption"/>
         <w:jc w:val="center"/>
       </w:pPr>
-      <w:bookmarkStart w:id="24" w:name="_Toc458340414"/>
+      <w:bookmarkStart w:id="24" w:name="_Toc458532518"/>
       <w:r>
         <w:t xml:space="preserve">Figure </w:t>
       </w:r>
@@ -6808,7 +7092,7 @@
       <w:pPr>
         <w:pStyle w:val="Heading2"/>
       </w:pPr>
-      <w:bookmarkStart w:id="25" w:name="_Toc458340389"/>
+      <w:bookmarkStart w:id="25" w:name="_Toc458532492"/>
       <w:r>
         <w:lastRenderedPageBreak/>
         <w:t>RTOS Implementation</w:t>
@@ -6843,7 +7127,7 @@
       <w:pPr>
         <w:pStyle w:val="Heading3"/>
       </w:pPr>
-      <w:bookmarkStart w:id="26" w:name="_Toc458340390"/>
+      <w:bookmarkStart w:id="26" w:name="_Toc458532493"/>
       <w:r>
         <w:t>A. Initialization</w:t>
       </w:r>
@@ -6994,7 +7278,7 @@
       <w:pPr>
         <w:pStyle w:val="Heading3"/>
       </w:pPr>
-      <w:bookmarkStart w:id="27" w:name="_Toc458340391"/>
+      <w:bookmarkStart w:id="27" w:name="_Toc458532494"/>
       <w:r>
         <w:t>B. Task Switching</w:t>
       </w:r>
@@ -7294,7 +7578,7 @@
         <w:pStyle w:val="Caption"/>
         <w:jc w:val="center"/>
       </w:pPr>
-      <w:bookmarkStart w:id="28" w:name="_Toc458340415"/>
+      <w:bookmarkStart w:id="28" w:name="_Toc458532519"/>
       <w:r>
         <w:t xml:space="preserve">Figure </w:t>
       </w:r>
@@ -7369,7 +7653,7 @@
           <w:noProof/>
         </w:rPr>
       </w:pPr>
-      <w:bookmarkStart w:id="29" w:name="_Toc458340416"/>
+      <w:bookmarkStart w:id="29" w:name="_Toc458532520"/>
       <w:r>
         <w:t xml:space="preserve">Figure </w:t>
       </w:r>
@@ -7489,7 +7773,7 @@
           <w:b/>
         </w:rPr>
       </w:pPr>
-      <w:bookmarkStart w:id="30" w:name="_Toc458340417"/>
+      <w:bookmarkStart w:id="30" w:name="_Toc458532521"/>
       <w:r>
         <w:t xml:space="preserve">Figure </w:t>
       </w:r>
@@ -7567,7 +7851,7 @@
       <w:pPr>
         <w:pStyle w:val="Heading1"/>
       </w:pPr>
-      <w:bookmarkStart w:id="31" w:name="_Toc458340392"/>
+      <w:bookmarkStart w:id="31" w:name="_Toc458532495"/>
       <w:r>
         <w:lastRenderedPageBreak/>
         <w:t>CHAPTER 3: RESULT</w:t>
@@ -7604,7 +7888,7 @@
       <w:pPr>
         <w:pStyle w:val="Heading2"/>
       </w:pPr>
-      <w:bookmarkStart w:id="32" w:name="_Toc458340393"/>
+      <w:bookmarkStart w:id="32" w:name="_Toc458532496"/>
       <w:r>
         <w:t>Result &amp; Discussion:</w:t>
       </w:r>
@@ -7685,7 +7969,7 @@
         <w:pStyle w:val="Caption"/>
         <w:jc w:val="center"/>
       </w:pPr>
-      <w:bookmarkStart w:id="33" w:name="_Toc458340418"/>
+      <w:bookmarkStart w:id="33" w:name="_Toc458532522"/>
       <w:r>
         <w:t xml:space="preserve">Figure </w:t>
       </w:r>
@@ -7738,7 +8022,7 @@
         <w:pStyle w:val="Caption"/>
         <w:jc w:val="center"/>
       </w:pPr>
-      <w:bookmarkStart w:id="34" w:name="_Toc458340419"/>
+      <w:bookmarkStart w:id="34" w:name="_Toc458532523"/>
       <w:r>
         <w:t xml:space="preserve">Figure </w:t>
       </w:r>
@@ -7817,6 +8101,7 @@
       </w:r>
       <w:proofErr w:type="spellStart"/>
       <w:r>
+        <w:lastRenderedPageBreak/>
         <w:t>mainTcb</w:t>
       </w:r>
       <w:proofErr w:type="spellEnd"/>
@@ -7838,9 +8123,8 @@
         <w:keepNext/>
         <w:jc w:val="center"/>
       </w:pPr>
-      <w:bookmarkStart w:id="35" w:name="_Toc458340440"/>
-      <w:r>
-        <w:lastRenderedPageBreak/>
+      <w:bookmarkStart w:id="35" w:name="_Toc458532547"/>
+      <w:r>
         <w:t xml:space="preserve">Table </w:t>
       </w:r>
       <w:r>
@@ -8227,7 +8511,7 @@
         <w:keepNext/>
         <w:jc w:val="center"/>
       </w:pPr>
-      <w:bookmarkStart w:id="36" w:name="_Toc458340441"/>
+      <w:bookmarkStart w:id="36" w:name="_Toc458532548"/>
       <w:r>
         <w:t xml:space="preserve">Table </w:t>
       </w:r>
@@ -8674,7 +8958,7 @@
         <w:keepNext/>
         <w:jc w:val="center"/>
       </w:pPr>
-      <w:bookmarkStart w:id="37" w:name="_Toc458340442"/>
+      <w:bookmarkStart w:id="37" w:name="_Toc458532549"/>
       <w:r>
         <w:t xml:space="preserve">Table </w:t>
       </w:r>
@@ -9088,7 +9372,7 @@
         <w:keepNext/>
         <w:jc w:val="center"/>
       </w:pPr>
-      <w:bookmarkStart w:id="38" w:name="_Toc458340443"/>
+      <w:bookmarkStart w:id="38" w:name="_Toc458532550"/>
       <w:r>
         <w:t xml:space="preserve">Table </w:t>
       </w:r>
@@ -9476,6 +9760,7 @@
     </w:tbl>
     <w:p>
       <w:r>
+        <w:lastRenderedPageBreak/>
         <w:pict>
           <v:shape id="_x0000_i1047" type="#_x0000_t75" style="width:431.25pt;height:37.5pt">
             <v:imagedata r:id="rId38" o:title="task3Init"/>
@@ -9491,7 +9776,6 @@
         <w:jc w:val="both"/>
       </w:pPr>
       <w:r>
-        <w:lastRenderedPageBreak/>
         <w:t xml:space="preserve">Table 1, Table 2, Table 3 and Table 4 tabulated the values in </w:t>
       </w:r>
       <w:proofErr w:type="spellStart"/>
@@ -9619,6 +9903,7 @@
         <w:jc w:val="center"/>
       </w:pPr>
       <w:r>
+        <w:lastRenderedPageBreak/>
         <w:pict>
           <v:shape id="_x0000_i1048" type="#_x0000_t75" style="width:281.25pt;height:236.25pt">
             <v:imagedata r:id="rId39" o:title="StuckInMainWhileLoop"/>
@@ -9631,7 +9916,7 @@
         <w:pStyle w:val="Caption"/>
         <w:jc w:val="center"/>
       </w:pPr>
-      <w:bookmarkStart w:id="39" w:name="_Toc458340420"/>
+      <w:bookmarkStart w:id="39" w:name="_Toc458532524"/>
       <w:r>
         <w:t xml:space="preserve">Figure </w:t>
       </w:r>
@@ -9664,7 +9949,6 @@
         <w:jc w:val="both"/>
       </w:pPr>
       <w:r>
-        <w:lastRenderedPageBreak/>
         <w:tab/>
         <w:t xml:space="preserve">Figure 20 above shows that the program have got stuck in a forever while loop in the main function. This is to prove that the task switch is not due to function call but a real task switch. Notice that the SP at this time was 0x2000 16D8 which is the CPU stack and </w:t>
       </w:r>
@@ -9698,6 +9982,7 @@
         <w:jc w:val="both"/>
       </w:pPr>
       <w:r>
+        <w:lastRenderedPageBreak/>
         <w:pict>
           <v:shape id="_x0000_i1049" type="#_x0000_t75" style="width:448.5pt;height:386.25pt">
             <v:imagedata r:id="rId40" o:title="FirstEntry"/>
@@ -9710,7 +9995,7 @@
         <w:pStyle w:val="Caption"/>
         <w:jc w:val="center"/>
       </w:pPr>
-      <w:bookmarkStart w:id="40" w:name="_Toc458340421"/>
+      <w:bookmarkStart w:id="40" w:name="_Toc458532525"/>
       <w:r>
         <w:t xml:space="preserve">Figure </w:t>
       </w:r>
@@ -9763,11 +10048,7 @@
         <w:t xml:space="preserve"> then updated to the new value of </w:t>
       </w:r>
       <w:r>
-        <w:t xml:space="preserve">0x200016B0 and no longer equal to 0 as shown in Figure 23. Refer back to Figure 22 below, the SP value changed to 0x2000 0824 </w:t>
-      </w:r>
-      <w:r>
-        <w:lastRenderedPageBreak/>
-        <w:t xml:space="preserve">before exit the Handler and the format of the value in stack memory for both CPU stack and task1 virtual stack can be compared. The PC location and LR location for the two stacks were different and point to different function. Also, notice that the </w:t>
+        <w:t xml:space="preserve">0x200016B0 and no longer equal to 0 as shown in Figure 23. Refer back to Figure 22 below, the SP value changed to 0x2000 0824 before exit the Handler and the format of the value in stack memory for both CPU stack and task1 virtual stack can be compared. The PC location and LR location for the two stacks were different and point to different function. Also, notice that the </w:t>
       </w:r>
       <w:proofErr w:type="spellStart"/>
       <w:r>
@@ -9800,6 +10081,7 @@
         <w:jc w:val="center"/>
       </w:pPr>
       <w:r>
+        <w:lastRenderedPageBreak/>
         <w:pict>
           <v:shape id="_x0000_i1050" type="#_x0000_t75" style="width:400.5pt;height:388.5pt">
             <v:imagedata r:id="rId41" o:title="AfterChangeToTask1"/>
@@ -9812,7 +10094,7 @@
         <w:pStyle w:val="Caption"/>
         <w:jc w:val="center"/>
       </w:pPr>
-      <w:bookmarkStart w:id="41" w:name="_Toc458340422"/>
+      <w:bookmarkStart w:id="41" w:name="_Toc458532526"/>
       <w:r>
         <w:t xml:space="preserve">Figure </w:t>
       </w:r>
@@ -9860,7 +10142,7 @@
           <w:noProof/>
         </w:rPr>
       </w:pPr>
-      <w:bookmarkStart w:id="42" w:name="_Toc458340423"/>
+      <w:bookmarkStart w:id="42" w:name="_Toc458532527"/>
       <w:r>
         <w:t xml:space="preserve">Figure </w:t>
       </w:r>
@@ -9927,7 +10209,7 @@
         <w:pStyle w:val="Caption"/>
         <w:jc w:val="center"/>
       </w:pPr>
-      <w:bookmarkStart w:id="43" w:name="_Toc458340424"/>
+      <w:bookmarkStart w:id="43" w:name="_Toc458532528"/>
       <w:r>
         <w:t xml:space="preserve">Figure </w:t>
       </w:r>
@@ -9977,7 +10259,6 @@
         <w:jc w:val="both"/>
       </w:pPr>
       <w:r>
-        <w:lastRenderedPageBreak/>
         <w:tab/>
         <w:t xml:space="preserve">Upon exit of the Interrupt, the program jumped to the task1 instead of going back to main </w:t>
       </w:r>
@@ -10004,7 +10285,11 @@
       </w:r>
       <w:proofErr w:type="spellEnd"/>
       <w:r>
-        <w:t xml:space="preserve"> into their respective location by the processor. As shown in Figure 25 below, the value in the stack still remain but the SP is now pointing to 0x2000 084C which indicated by the red line in the memory window.</w:t>
+        <w:t xml:space="preserve"> into their respective location by the processor. As shown in Figure </w:t>
+      </w:r>
+      <w:r>
+        <w:lastRenderedPageBreak/>
+        <w:t>25 below, the value in the stack still remain but the SP is now pointing to 0x2000 084C which indicated by the red line in the memory window.</w:t>
       </w:r>
     </w:p>
     <w:p>
@@ -10025,7 +10310,7 @@
         <w:pStyle w:val="Caption"/>
         <w:jc w:val="center"/>
       </w:pPr>
-      <w:bookmarkStart w:id="44" w:name="_Toc458340425"/>
+      <w:bookmarkStart w:id="44" w:name="_Toc458532529"/>
       <w:r>
         <w:t xml:space="preserve">Figure </w:t>
       </w:r>
@@ -10092,7 +10377,7 @@
       <w:r>
         <w:lastRenderedPageBreak/>
         <w:pict>
-          <v:shape id="_x0000_i1057" type="#_x0000_t75" style="width:415.5pt;height:318.75pt">
+          <v:shape id="_x0000_i1054" type="#_x0000_t75" style="width:415.5pt;height:318.75pt">
             <v:imagedata r:id="rId45" o:title="task1Exit"/>
           </v:shape>
         </w:pict>
@@ -10103,7 +10388,7 @@
         <w:pStyle w:val="Caption"/>
         <w:jc w:val="center"/>
       </w:pPr>
-      <w:bookmarkStart w:id="45" w:name="_Toc458340426"/>
+      <w:bookmarkStart w:id="45" w:name="_Toc458532530"/>
       <w:r>
         <w:t xml:space="preserve">Figure </w:t>
       </w:r>
@@ -10138,7 +10423,7 @@
       </w:pPr>
       <w:r>
         <w:pict>
-          <v:shape id="_x0000_i1054" type="#_x0000_t75" style="width:449.25pt;height:15pt">
+          <v:shape id="_x0000_i1055" type="#_x0000_t75" style="width:449.25pt;height:15pt">
             <v:imagedata r:id="rId46" o:title="UpdateSPTask1"/>
           </v:shape>
         </w:pict>
@@ -10149,7 +10434,7 @@
         <w:pStyle w:val="Caption"/>
         <w:jc w:val="center"/>
       </w:pPr>
-      <w:bookmarkStart w:id="46" w:name="_Toc458340427"/>
+      <w:bookmarkStart w:id="46" w:name="_Toc458532531"/>
       <w:r>
         <w:t xml:space="preserve">Figure </w:t>
       </w:r>
@@ -10190,7 +10475,7 @@
       </w:pPr>
       <w:r>
         <w:pict>
-          <v:shape id="_x0000_i1055" type="#_x0000_t75" style="width:453pt;height:12pt">
+          <v:shape id="_x0000_i1056" type="#_x0000_t75" style="width:453pt;height:12pt">
             <v:imagedata r:id="rId47" o:title="stackListUpdateTask1"/>
           </v:shape>
         </w:pict>
@@ -10201,7 +10486,7 @@
         <w:pStyle w:val="Caption"/>
         <w:jc w:val="center"/>
       </w:pPr>
-      <w:bookmarkStart w:id="47" w:name="_Toc458340428"/>
+      <w:bookmarkStart w:id="47" w:name="_Toc458532532"/>
       <w:r>
         <w:t xml:space="preserve">Figure </w:t>
       </w:r>
@@ -10251,7 +10536,7 @@
       </w:pPr>
       <w:r>
         <w:pict>
-          <v:shape id="_x0000_i1056" type="#_x0000_t75" style="width:343.5pt;height:198.75pt">
+          <v:shape id="_x0000_i1057" type="#_x0000_t75" style="width:343.5pt;height:198.75pt">
             <v:imagedata r:id="rId48" o:title=""/>
           </v:shape>
         </w:pict>
@@ -10262,7 +10547,7 @@
         <w:pStyle w:val="Caption"/>
         <w:jc w:val="center"/>
       </w:pPr>
-      <w:bookmarkStart w:id="48" w:name="_Toc458340429"/>
+      <w:bookmarkStart w:id="48" w:name="_Toc458532533"/>
       <w:r>
         <w:t xml:space="preserve">Figure </w:t>
       </w:r>
@@ -10297,7 +10582,7 @@
       <w:r>
         <w:lastRenderedPageBreak/>
         <w:pict>
-          <v:shape id="_x0000_i1059" type="#_x0000_t75" style="width:346.5pt;height:269.25pt">
+          <v:shape id="_x0000_i1058" type="#_x0000_t75" style="width:346.5pt;height:269.25pt">
             <v:imagedata r:id="rId49" o:title="switchBackToMain"/>
           </v:shape>
         </w:pict>
@@ -10308,7 +10593,7 @@
         <w:pStyle w:val="Caption"/>
         <w:jc w:val="center"/>
       </w:pPr>
-      <w:bookmarkStart w:id="49" w:name="_Toc458340430"/>
+      <w:bookmarkStart w:id="49" w:name="_Toc458532534"/>
       <w:r>
         <w:t xml:space="preserve">Figure </w:t>
       </w:r>
@@ -10350,7 +10635,7 @@
       </w:pPr>
       <w:r>
         <w:pict>
-          <v:shape id="_x0000_i1058" type="#_x0000_t75" style="width:351.75pt;height:273.75pt">
+          <v:shape id="_x0000_i1059" type="#_x0000_t75" style="width:351.75pt;height:273.75pt">
             <v:imagedata r:id="rId50" o:title="MainAgain"/>
           </v:shape>
         </w:pict>
@@ -10361,7 +10646,7 @@
         <w:pStyle w:val="Caption"/>
         <w:jc w:val="center"/>
       </w:pPr>
-      <w:bookmarkStart w:id="50" w:name="_Toc458340431"/>
+      <w:bookmarkStart w:id="50" w:name="_Toc458532535"/>
       <w:r>
         <w:t xml:space="preserve">Figure </w:t>
       </w:r>
@@ -10428,7 +10713,7 @@
           <w:footerReference w:type="first" r:id="rId51"/>
           <w:pgSz w:w="11906" w:h="16838"/>
           <w:pgMar w:top="1440" w:right="1440" w:bottom="1440" w:left="1440" w:header="708" w:footer="708" w:gutter="0"/>
-          <w:pgNumType w:start="10"/>
+          <w:pgNumType w:start="14"/>
           <w:cols w:space="720"/>
           <w:docGrid w:linePitch="360"/>
         </w:sectPr>
@@ -10438,10 +10723,10 @@
       <w:pPr>
         <w:pStyle w:val="Heading1"/>
       </w:pPr>
-      <w:bookmarkStart w:id="51" w:name="_Toc458340394"/>
+      <w:bookmarkStart w:id="51" w:name="_Toc458532497"/>
       <w:r>
         <w:lastRenderedPageBreak/>
-        <w:t>CHAPTER 4: CONCLUSION</w:t>
+        <w:t>CHAPTER 4: EXTENSION</w:t>
       </w:r>
       <w:bookmarkEnd w:id="51"/>
     </w:p>
@@ -10451,6 +10736,214 @@
         <w:jc w:val="both"/>
       </w:pPr>
       <w:r>
+        <w:t>This chapter is an extension on improving the working program implemented previously. An issue rise up in the previous design such that the task switching does not handle the extra register that is used. Let’s discuss with an example. The main function used registers R0 to R3 but task1 used R0 to R6 in the respective program. When interrupt occur, the Interrupt Handler automatically pushed R0 to R3 and task switched to task1 in the Handler. Upon exit the Handler, R0 to R3 will be pop out to task1’s virtual stack but R4 to R6 that is being used will not be pop. Therefore, the safest way to solve this issue is to manually push all R4 to R11 in the Handler before task switching and pop R4 to R11 after task switched.</w:t>
+      </w:r>
+    </w:p>
+    <w:p>
+      <w:pPr>
+        <w:spacing w:line="360" w:lineRule="auto"/>
+        <w:jc w:val="both"/>
+      </w:pPr>
+      <w:r>
+        <w:tab/>
+        <w:t xml:space="preserve">Two function were introduced which is </w:t>
+      </w:r>
+      <w:proofErr w:type="spellStart"/>
+      <w:proofErr w:type="gramStart"/>
+      <w:r>
+        <w:t>popRegs</w:t>
+      </w:r>
+      <w:proofErr w:type="spellEnd"/>
+      <w:r>
+        <w:t>(</w:t>
+      </w:r>
+      <w:proofErr w:type="gramEnd"/>
+      <w:r>
+        <w:t xml:space="preserve">) and </w:t>
+      </w:r>
+      <w:proofErr w:type="spellStart"/>
+      <w:r>
+        <w:t>pushRegs</w:t>
+      </w:r>
+      <w:proofErr w:type="spellEnd"/>
+      <w:r>
+        <w:t xml:space="preserve">() that will pop R4 to R11 and push R4 to R11 respectively. </w:t>
+      </w:r>
+      <w:r>
+        <w:t xml:space="preserve">Also, </w:t>
+      </w:r>
+      <w:proofErr w:type="spellStart"/>
+      <w:proofErr w:type="gramStart"/>
+      <w:r>
+        <w:t>initTask</w:t>
+      </w:r>
+      <w:proofErr w:type="spellEnd"/>
+      <w:r>
+        <w:t>(</w:t>
+      </w:r>
+      <w:proofErr w:type="gramEnd"/>
+      <w:r>
+        <w:t>) was modified to push R4 to R11 also. A</w:t>
+      </w:r>
+      <w:r>
+        <w:t xml:space="preserve">s shown in </w:t>
+      </w:r>
+      <w:r>
+        <w:t>Figure 32</w:t>
+      </w:r>
+      <w:r>
+        <w:t>, the Memory Window shows that the value of R4 to R11 are pushed after the {R4, LR}</w:t>
+      </w:r>
+      <w:r>
+        <w:t xml:space="preserve"> extra push as</w:t>
+      </w:r>
+      <w:r>
+        <w:t xml:space="preserve"> indicated between the two red line. The data between the two blue lines are the data that was pushed previously before this extension which had no changes.</w:t>
+      </w:r>
+    </w:p>
+    <w:p>
+      <w:pPr>
+        <w:keepNext/>
+        <w:spacing w:line="360" w:lineRule="auto"/>
+        <w:jc w:val="center"/>
+      </w:pPr>
+      <w:r>
+        <w:pict>
+          <v:shape id="_x0000_i1068" type="#_x0000_t75" style="width:420pt;height:312pt">
+            <v:imagedata r:id="rId52" o:title="Push"/>
+          </v:shape>
+        </w:pict>
+      </w:r>
+    </w:p>
+    <w:p>
+      <w:pPr>
+        <w:pStyle w:val="Caption"/>
+        <w:jc w:val="center"/>
+      </w:pPr>
+      <w:bookmarkStart w:id="52" w:name="_Toc458532536"/>
+      <w:r>
+        <w:t xml:space="preserve">Figure </w:t>
+      </w:r>
+      <w:r>
+        <w:fldChar w:fldCharType="begin"/>
+      </w:r>
+      <w:r>
+        <w:instrText xml:space="preserve"> SEQ Figure \* ARABIC </w:instrText>
+      </w:r>
+      <w:r>
+        <w:fldChar w:fldCharType="separate"/>
+      </w:r>
+      <w:r>
+        <w:rPr>
+          <w:noProof/>
+        </w:rPr>
+        <w:t>32</w:t>
+      </w:r>
+      <w:r>
+        <w:fldChar w:fldCharType="end"/>
+      </w:r>
+      <w:r>
+        <w:t xml:space="preserve"> Registers R4 to R11 were pushed into the stack</w:t>
+      </w:r>
+      <w:bookmarkEnd w:id="52"/>
+    </w:p>
+    <w:p>
+      <w:pPr>
+        <w:keepNext/>
+        <w:jc w:val="center"/>
+      </w:pPr>
+      <w:r>
+        <w:lastRenderedPageBreak/>
+        <w:pict>
+          <v:shape id="_x0000_i1069" type="#_x0000_t75" style="width:420.75pt;height:303pt">
+            <v:imagedata r:id="rId53" o:title="Pop"/>
+          </v:shape>
+        </w:pict>
+      </w:r>
+    </w:p>
+    <w:p>
+      <w:pPr>
+        <w:pStyle w:val="Caption"/>
+        <w:jc w:val="center"/>
+        <w:rPr>
+          <w:noProof/>
+        </w:rPr>
+      </w:pPr>
+      <w:bookmarkStart w:id="53" w:name="_Toc458532537"/>
+      <w:r>
+        <w:t xml:space="preserve">Figure </w:t>
+      </w:r>
+      <w:r>
+        <w:fldChar w:fldCharType="begin"/>
+      </w:r>
+      <w:r>
+        <w:instrText xml:space="preserve"> SEQ Figure \* ARABIC </w:instrText>
+      </w:r>
+      <w:r>
+        <w:fldChar w:fldCharType="separate"/>
+      </w:r>
+      <w:r>
+        <w:rPr>
+          <w:noProof/>
+        </w:rPr>
+        <w:t>33</w:t>
+      </w:r>
+      <w:r>
+        <w:fldChar w:fldCharType="end"/>
+      </w:r>
+      <w:r>
+        <w:t xml:space="preserve"> Registers R4 to R11</w:t>
+      </w:r>
+      <w:r>
+        <w:rPr>
+          <w:noProof/>
+        </w:rPr>
+        <w:t xml:space="preserve"> were pop-ed after task switch but before exiting the Handler</w:t>
+      </w:r>
+      <w:bookmarkEnd w:id="53"/>
+    </w:p>
+    <w:p/>
+    <w:p>
+      <w:pPr>
+        <w:spacing w:line="360" w:lineRule="auto"/>
+        <w:jc w:val="both"/>
+      </w:pPr>
+      <w:r>
+        <w:tab/>
+        <w:t>Figure 33 above shows the value of R4 to R11 being pop from task1’s virtual stack after task switched from main function to task1. Pop-</w:t>
+      </w:r>
+      <w:proofErr w:type="spellStart"/>
+      <w:r>
+        <w:t>ing</w:t>
+      </w:r>
+      <w:proofErr w:type="spellEnd"/>
+      <w:r>
+        <w:t xml:space="preserve"> of R4 to R11 are done before exit of the Handler because exiting the Handler will auto pop the stack sequence and this may violate the sequence as R4 to R11 are pre-pushed. Therefore, R4 to R11 must be pop before exit the Handler and of course after task switched.</w:t>
+      </w:r>
+    </w:p>
+    <w:p>
+      <w:pPr>
+        <w:pStyle w:val="Heading1"/>
+      </w:pPr>
+      <w:r>
+        <w:br w:type="page"/>
+      </w:r>
+      <w:bookmarkStart w:id="54" w:name="_Toc458532498"/>
+      <w:r>
+        <w:lastRenderedPageBreak/>
+        <w:t>CHAPTER 5</w:t>
+      </w:r>
+      <w:r>
+        <w:t>: CONCLUSION</w:t>
+      </w:r>
+      <w:bookmarkEnd w:id="54"/>
+    </w:p>
+    <w:p>
+      <w:pPr>
+        <w:spacing w:line="360" w:lineRule="auto"/>
+        <w:jc w:val="both"/>
+      </w:pPr>
+      <w:r>
         <w:t xml:space="preserve">Generally, Real Time Operating System with Preemptive Scheduler can be accomplished by using virtual stacks for tasks and a </w:t>
       </w:r>
       <w:proofErr w:type="spellStart"/>
@@ -10503,11 +10996,11 @@
       <w:pPr>
         <w:pStyle w:val="Heading1"/>
         <w:sectPr>
-          <w:footerReference w:type="default" r:id="rId52"/>
-          <w:footerReference w:type="first" r:id="rId53"/>
+          <w:footerReference w:type="default" r:id="rId54"/>
+          <w:footerReference w:type="first" r:id="rId55"/>
           <w:pgSz w:w="11906" w:h="16838"/>
           <w:pgMar w:top="1440" w:right="1440" w:bottom="1440" w:left="1440" w:header="708" w:footer="708" w:gutter="0"/>
-          <w:pgNumType w:start="26"/>
+          <w:pgNumType w:start="23"/>
           <w:cols w:space="720"/>
           <w:docGrid w:linePitch="360"/>
         </w:sectPr>
@@ -10517,12 +11010,12 @@
       <w:pPr>
         <w:pStyle w:val="Heading1"/>
       </w:pPr>
-      <w:bookmarkStart w:id="52" w:name="_Toc458340395"/>
+      <w:bookmarkStart w:id="55" w:name="_Toc458532499"/>
       <w:r>
         <w:lastRenderedPageBreak/>
         <w:t>REFERENCE</w:t>
       </w:r>
-      <w:bookmarkEnd w:id="52"/>
+      <w:bookmarkEnd w:id="55"/>
     </w:p>
     <w:p>
       <w:pPr>
@@ -10693,7 +11186,7 @@
       <w:r>
         <w:t xml:space="preserve"> </w:t>
       </w:r>
-      <w:hyperlink r:id="rId54" w:history="1">
+      <w:hyperlink r:id="rId56" w:history="1">
         <w:r>
           <w:rPr>
             <w:rStyle w:val="Hyperlink"/>
@@ -10742,15 +11235,7 @@
       </w:r>
       <w:r>
         <w:tab/>
-      </w:r>
-      <w:r>
-        <w:t>Joseph, Y 2014, ‘</w:t>
-      </w:r>
-      <w:r>
-        <w:t>Architecture</w:t>
-      </w:r>
-      <w:r>
-        <w:t xml:space="preserve">’, </w:t>
+        <w:t xml:space="preserve">Joseph, Y 2014, ‘Architecture’, </w:t>
       </w:r>
       <w:proofErr w:type="gramStart"/>
       <w:r>
@@ -10783,23 +11268,17 @@
       </w:r>
       <w:proofErr w:type="gramEnd"/>
       <w:r>
-        <w:t>. 3</w:t>
-      </w:r>
-      <w:r>
-        <w:t>, pp. 76 – 113</w:t>
-      </w:r>
-      <w:r>
-        <w:t>.</w:t>
+        <w:t>. 3, pp. 76 – 113.</w:t>
       </w:r>
     </w:p>
     <w:p/>
     <w:p>
       <w:pPr>
         <w:sectPr>
-          <w:footerReference w:type="first" r:id="rId55"/>
+          <w:footerReference w:type="first" r:id="rId57"/>
           <w:pgSz w:w="11906" w:h="16838"/>
           <w:pgMar w:top="1440" w:right="1440" w:bottom="1440" w:left="1440" w:header="708" w:footer="708" w:gutter="0"/>
-          <w:pgNumType w:start="28"/>
+          <w:pgNumType w:start="29"/>
           <w:cols w:space="720"/>
           <w:titlePg/>
           <w:docGrid w:linePitch="360"/>
@@ -10810,18 +11289,18 @@
       <w:pPr>
         <w:pStyle w:val="Heading1"/>
       </w:pPr>
-      <w:bookmarkStart w:id="53" w:name="_Toc458340396"/>
+      <w:bookmarkStart w:id="56" w:name="_Toc458532500"/>
       <w:r>
         <w:lastRenderedPageBreak/>
         <w:t>APPENDIXES</w:t>
       </w:r>
-      <w:bookmarkEnd w:id="53"/>
+      <w:bookmarkEnd w:id="56"/>
     </w:p>
     <w:p>
       <w:pPr>
         <w:pStyle w:val="Heading3"/>
       </w:pPr>
-      <w:bookmarkStart w:id="54" w:name="_Toc458340397"/>
+      <w:bookmarkStart w:id="57" w:name="_Toc458532501"/>
       <w:r>
         <w:t xml:space="preserve">Initialization for </w:t>
       </w:r>
@@ -10833,7 +11312,7 @@
       <w:r>
         <w:t xml:space="preserve"> with Virtual Stack:</w:t>
       </w:r>
-      <w:bookmarkEnd w:id="54"/>
+      <w:bookmarkEnd w:id="57"/>
     </w:p>
     <w:p>
       <w:pPr>
@@ -10843,7 +11322,7 @@
       <w:r>
         <w:pict>
           <v:shape id="_x0000_i1060" type="#_x0000_t75" style="width:241.5pt;height:190.5pt">
-            <v:imagedata r:id="rId56" o:title="Ref_initTcbH"/>
+            <v:imagedata r:id="rId58" o:title="Ref_initTcbH"/>
           </v:shape>
         </w:pict>
       </w:r>
@@ -10853,7 +11332,7 @@
         <w:pStyle w:val="Caption"/>
         <w:jc w:val="center"/>
       </w:pPr>
-      <w:bookmarkStart w:id="55" w:name="_Toc458340432"/>
+      <w:bookmarkStart w:id="58" w:name="_Toc458532538"/>
       <w:r>
         <w:t xml:space="preserve">Figure </w:t>
       </w:r>
@@ -10870,7 +11349,7 @@
         <w:rPr>
           <w:noProof/>
         </w:rPr>
-        <w:t>32</w:t>
+        <w:t>34</w:t>
       </w:r>
       <w:r>
         <w:fldChar w:fldCharType="end"/>
@@ -10886,7 +11365,7 @@
       <w:r>
         <w:t xml:space="preserve"> Initialization</w:t>
       </w:r>
-      <w:bookmarkEnd w:id="55"/>
+      <w:bookmarkEnd w:id="58"/>
     </w:p>
     <w:p>
       <w:pPr>
@@ -10896,7 +11375,7 @@
       <w:r>
         <w:pict>
           <v:shape id="_x0000_i1061" type="#_x0000_t75" style="width:427.5pt;height:393pt">
-            <v:imagedata r:id="rId57" o:title="Ref_InitTCB"/>
+            <v:imagedata r:id="rId59" o:title="Ref_InitTCB"/>
           </v:shape>
         </w:pict>
       </w:r>
@@ -10906,7 +11385,7 @@
         <w:pStyle w:val="Caption"/>
         <w:jc w:val="center"/>
       </w:pPr>
-      <w:bookmarkStart w:id="56" w:name="_Toc458340433"/>
+      <w:bookmarkStart w:id="59" w:name="_Toc458532539"/>
       <w:r>
         <w:t xml:space="preserve">Figure </w:t>
       </w:r>
@@ -10923,7 +11402,7 @@
         <w:rPr>
           <w:noProof/>
         </w:rPr>
-        <w:t>33</w:t>
+        <w:t>35</w:t>
       </w:r>
       <w:r>
         <w:fldChar w:fldCharType="end"/>
@@ -10942,18 +11421,18 @@
       <w:r>
         <w:t xml:space="preserve"> Initialization</w:t>
       </w:r>
-      <w:bookmarkEnd w:id="56"/>
+      <w:bookmarkEnd w:id="59"/>
     </w:p>
     <w:p>
       <w:pPr>
         <w:pStyle w:val="Heading3"/>
       </w:pPr>
-      <w:bookmarkStart w:id="57" w:name="_Toc458340398"/>
+      <w:bookmarkStart w:id="60" w:name="_Toc458532502"/>
       <w:r>
         <w:lastRenderedPageBreak/>
         <w:t>Initialization of Task’s Stack:</w:t>
       </w:r>
-      <w:bookmarkEnd w:id="57"/>
+      <w:bookmarkEnd w:id="60"/>
     </w:p>
     <w:p>
       <w:pPr>
@@ -10963,7 +11442,7 @@
       <w:r>
         <w:pict>
           <v:shape id="_x0000_i1062" type="#_x0000_t75" style="width:185.25pt;height:148.5pt">
-            <v:imagedata r:id="rId58" o:title="Ref_InitTaskH"/>
+            <v:imagedata r:id="rId60" o:title="Ref_InitTaskH"/>
           </v:shape>
         </w:pict>
       </w:r>
@@ -10973,7 +11452,7 @@
         <w:pStyle w:val="Caption"/>
         <w:jc w:val="center"/>
       </w:pPr>
-      <w:bookmarkStart w:id="58" w:name="_Toc458340434"/>
+      <w:bookmarkStart w:id="61" w:name="_Toc458532540"/>
       <w:r>
         <w:t xml:space="preserve">Figure </w:t>
       </w:r>
@@ -10990,16 +11469,13 @@
         <w:rPr>
           <w:noProof/>
         </w:rPr>
-        <w:t>34</w:t>
+        <w:t>36</w:t>
       </w:r>
       <w:r>
         <w:fldChar w:fldCharType="end"/>
       </w:r>
       <w:r>
-        <w:t xml:space="preserve"> </w:t>
-      </w:r>
-      <w:r>
-        <w:t xml:space="preserve">Header file of </w:t>
+        <w:t xml:space="preserve"> Header file of </w:t>
       </w:r>
       <w:proofErr w:type="spellStart"/>
       <w:r>
@@ -11009,7 +11485,7 @@
       <w:r>
         <w:t xml:space="preserve"> that initialize the virtual stack</w:t>
       </w:r>
-      <w:bookmarkEnd w:id="58"/>
+      <w:bookmarkEnd w:id="61"/>
       <w:r>
         <w:t xml:space="preserve"> </w:t>
       </w:r>
@@ -11029,7 +11505,7 @@
       <w:r>
         <w:pict>
           <v:shape id="_x0000_i1063" type="#_x0000_t75" style="width:450.75pt;height:200.25pt">
-            <v:imagedata r:id="rId59" o:title="Ref_InitTask"/>
+            <v:imagedata r:id="rId61" o:title="Ref_InitTask"/>
           </v:shape>
         </w:pict>
       </w:r>
@@ -11039,7 +11515,7 @@
         <w:pStyle w:val="Caption"/>
         <w:jc w:val="center"/>
       </w:pPr>
-      <w:bookmarkStart w:id="59" w:name="_Toc458340435"/>
+      <w:bookmarkStart w:id="62" w:name="_Toc458532541"/>
       <w:r>
         <w:t xml:space="preserve">Figure </w:t>
       </w:r>
@@ -11056,7 +11532,7 @@
         <w:rPr>
           <w:noProof/>
         </w:rPr>
-        <w:t>35</w:t>
+        <w:t>37</w:t>
       </w:r>
       <w:r>
         <w:fldChar w:fldCharType="end"/>
@@ -11075,7 +11551,7 @@
       <w:r>
         <w:t xml:space="preserve"> that initialize the virtual stack</w:t>
       </w:r>
-      <w:bookmarkEnd w:id="59"/>
+      <w:bookmarkEnd w:id="62"/>
     </w:p>
     <w:p/>
     <w:p/>
@@ -11091,7 +11567,7 @@
       <w:pPr>
         <w:pStyle w:val="Heading3"/>
       </w:pPr>
-      <w:bookmarkStart w:id="60" w:name="_Toc458340399"/>
+      <w:bookmarkStart w:id="63" w:name="_Toc458532503"/>
       <w:r>
         <w:lastRenderedPageBreak/>
         <w:t>Tasks and Task Switching</w:t>
@@ -11099,7 +11575,7 @@
       <w:r>
         <w:t>:</w:t>
       </w:r>
-      <w:bookmarkEnd w:id="60"/>
+      <w:bookmarkEnd w:id="63"/>
     </w:p>
     <w:p>
       <w:pPr>
@@ -11108,7 +11584,7 @@
       <w:r>
         <w:pict>
           <v:shape id="_x0000_i1064" type="#_x0000_t75" style="width:468pt;height:402pt">
-            <v:imagedata r:id="rId60" o:title="Ref_AllTask"/>
+            <v:imagedata r:id="rId62" o:title="Ref_AllTask"/>
           </v:shape>
         </w:pict>
       </w:r>
@@ -11118,7 +11594,7 @@
         <w:pStyle w:val="Caption"/>
         <w:jc w:val="center"/>
       </w:pPr>
-      <w:bookmarkStart w:id="61" w:name="_Toc458340436"/>
+      <w:bookmarkStart w:id="64" w:name="_Toc458532542"/>
       <w:r>
         <w:t xml:space="preserve">Figure </w:t>
       </w:r>
@@ -11135,7 +11611,7 @@
         <w:rPr>
           <w:noProof/>
         </w:rPr>
-        <w:t>36</w:t>
+        <w:t>38</w:t>
       </w:r>
       <w:r>
         <w:fldChar w:fldCharType="end"/>
@@ -11156,7 +11632,7 @@
       <w:r>
         <w:t>) that initialize stack and all the tasks</w:t>
       </w:r>
-      <w:bookmarkEnd w:id="61"/>
+      <w:bookmarkEnd w:id="64"/>
     </w:p>
     <w:p/>
     <w:p>
@@ -11167,7 +11643,7 @@
       <w:r>
         <w:pict>
           <v:shape id="_x0000_i1065" type="#_x0000_t75" style="width:315pt;height:133.5pt">
-            <v:imagedata r:id="rId61" o:title="Ref_Handler"/>
+            <v:imagedata r:id="rId63" o:title="Ref_Handler"/>
           </v:shape>
         </w:pict>
       </w:r>
@@ -11177,7 +11653,7 @@
         <w:pStyle w:val="Caption"/>
         <w:jc w:val="center"/>
       </w:pPr>
-      <w:bookmarkStart w:id="62" w:name="_Toc458340437"/>
+      <w:bookmarkStart w:id="65" w:name="_Toc458532543"/>
       <w:r>
         <w:t xml:space="preserve">Figure </w:t>
       </w:r>
@@ -11194,7 +11670,7 @@
         <w:rPr>
           <w:noProof/>
         </w:rPr>
-        <w:t>37</w:t>
+        <w:t>39</w:t>
       </w:r>
       <w:r>
         <w:fldChar w:fldCharType="end"/>
@@ -11202,7 +11678,7 @@
       <w:r>
         <w:t xml:space="preserve"> Interrupt Handler that perform task switching</w:t>
       </w:r>
-      <w:bookmarkEnd w:id="62"/>
+      <w:bookmarkEnd w:id="65"/>
     </w:p>
     <w:p/>
     <w:p/>
@@ -11210,7 +11686,7 @@
       <w:pPr>
         <w:pStyle w:val="Heading3"/>
       </w:pPr>
-      <w:bookmarkStart w:id="63" w:name="_Toc458340400"/>
+      <w:bookmarkStart w:id="66" w:name="_Toc458532504"/>
       <w:proofErr w:type="spellStart"/>
       <w:r>
         <w:lastRenderedPageBreak/>
@@ -11223,7 +11699,7 @@
       <w:r>
         <w:t>:</w:t>
       </w:r>
-      <w:bookmarkEnd w:id="63"/>
+      <w:bookmarkEnd w:id="66"/>
     </w:p>
     <w:p>
       <w:pPr>
@@ -11231,8 +11707,8 @@
       </w:pPr>
       <w:r>
         <w:pict>
-          <v:shape id="_x0000_i1067" type="#_x0000_t75" style="width:473.25pt;height:292.5pt">
-            <v:imagedata r:id="rId62" o:title="Ref_LL"/>
+          <v:shape id="_x0000_i1066" type="#_x0000_t75" style="width:473.25pt;height:292.5pt">
+            <v:imagedata r:id="rId64" o:title="Ref_LL"/>
           </v:shape>
         </w:pict>
       </w:r>
@@ -11242,7 +11718,7 @@
         <w:pStyle w:val="Caption"/>
         <w:jc w:val="center"/>
       </w:pPr>
-      <w:bookmarkStart w:id="64" w:name="_Toc458340438"/>
+      <w:bookmarkStart w:id="67" w:name="_Toc458532544"/>
       <w:r>
         <w:t xml:space="preserve">Figure </w:t>
       </w:r>
@@ -11259,7 +11735,7 @@
         <w:rPr>
           <w:noProof/>
         </w:rPr>
-        <w:t>38</w:t>
+        <w:t>40</w:t>
       </w:r>
       <w:r>
         <w:fldChar w:fldCharType="end"/>
@@ -11275,7 +11751,7 @@
       <w:r>
         <w:t>, only the red boxed function will be used.</w:t>
       </w:r>
-      <w:bookmarkEnd w:id="64"/>
+      <w:bookmarkEnd w:id="67"/>
     </w:p>
     <w:p/>
     <w:p>
@@ -11284,8 +11760,8 @@
       </w:pPr>
       <w:r>
         <w:pict>
-          <v:shape id="_x0000_i1066" type="#_x0000_t75" style="width:459.75pt;height:280.5pt">
-            <v:imagedata r:id="rId63" o:title="Ref_LLC"/>
+          <v:shape id="_x0000_i1067" type="#_x0000_t75" style="width:459.75pt;height:280.5pt">
+            <v:imagedata r:id="rId65" o:title="Ref_LLC"/>
           </v:shape>
         </w:pict>
       </w:r>
@@ -11294,8 +11770,11 @@
       <w:pPr>
         <w:pStyle w:val="Caption"/>
         <w:jc w:val="center"/>
-      </w:pPr>
-      <w:bookmarkStart w:id="65" w:name="_Toc458340439"/>
+        <w:rPr>
+          <w:noProof/>
+        </w:rPr>
+      </w:pPr>
+      <w:bookmarkStart w:id="68" w:name="_Toc458532545"/>
       <w:r>
         <w:t xml:space="preserve">Figure </w:t>
       </w:r>
@@ -11312,7 +11791,7 @@
         <w:rPr>
           <w:noProof/>
         </w:rPr>
-        <w:t>39</w:t>
+        <w:t>41</w:t>
       </w:r>
       <w:r>
         <w:fldChar w:fldCharType="end"/>
@@ -11326,10 +11805,56 @@
         </w:rPr>
         <w:t xml:space="preserve"> for the red boxed functions in Figure 38</w:t>
       </w:r>
-      <w:bookmarkEnd w:id="65"/>
+      <w:bookmarkEnd w:id="68"/>
+    </w:p>
+    <w:p>
+      <w:pPr>
+        <w:keepNext/>
+        <w:jc w:val="center"/>
+      </w:pPr>
+      <w:r>
+        <w:lastRenderedPageBreak/>
+        <w:pict>
+          <v:shape id="_x0000_i1070" type="#_x0000_t75" style="width:175.5pt;height:134.25pt">
+            <v:imagedata r:id="rId66" o:title="ExtendedPrg"/>
+          </v:shape>
+        </w:pict>
+      </w:r>
+    </w:p>
+    <w:p>
+      <w:pPr>
+        <w:pStyle w:val="Caption"/>
+        <w:jc w:val="center"/>
+      </w:pPr>
+      <w:bookmarkStart w:id="69" w:name="_Toc458532546"/>
+      <w:r>
+        <w:t xml:space="preserve">Figure </w:t>
+      </w:r>
+      <w:r>
+        <w:fldChar w:fldCharType="begin"/>
+      </w:r>
+      <w:r>
+        <w:instrText xml:space="preserve"> SEQ Figure \* ARABIC </w:instrText>
+      </w:r>
+      <w:r>
+        <w:fldChar w:fldCharType="separate"/>
+      </w:r>
+      <w:r>
+        <w:rPr>
+          <w:noProof/>
+        </w:rPr>
+        <w:t>42</w:t>
+      </w:r>
+      <w:r>
+        <w:fldChar w:fldCharType="end"/>
+      </w:r>
+      <w:r>
+        <w:t xml:space="preserve"> Extension program pop and push</w:t>
+      </w:r>
+      <w:bookmarkEnd w:id="69"/>
     </w:p>
     <w:sectPr>
-      <w:footerReference w:type="first" r:id="rId64"/>
+      <w:footerReference w:type="first" r:id="rId67"/>
       <w:pgSz w:w="11906" w:h="16838"/>
       <w:pgMar w:top="1440" w:right="1440" w:bottom="1440" w:left="1440" w:header="708" w:footer="708" w:gutter="0"/>
       <w:pgNumType w:fmt="upperRoman" w:start="1"/>
@@ -11481,7 +12006,7 @@
       <w:rPr>
         <w:noProof/>
       </w:rPr>
-      <w:t>7</w:t>
+      <w:t>17</w:t>
     </w:r>
     <w:r>
       <w:fldChar w:fldCharType="end"/>
@@ -11572,7 +12097,7 @@
       <w:rPr>
         <w:noProof/>
       </w:rPr>
-      <w:t>IV</w:t>
+      <w:t>V</w:t>
     </w:r>
     <w:r>
       <w:fldChar w:fldCharType="end"/>
@@ -11615,22 +12140,7 @@
       <w:jc w:val="center"/>
     </w:pPr>
     <w:r>
-      <w:fldChar w:fldCharType="begin"/>
-    </w:r>
-    <w:r>
-      <w:instrText xml:space="preserve"> PAGE   \* MERGEFORMAT </w:instrText>
-    </w:r>
-    <w:r>
-      <w:fldChar w:fldCharType="separate"/>
-    </w:r>
-    <w:r>
-      <w:rPr>
-        <w:noProof/>
-      </w:rPr>
-      <w:t>28</w:t>
-    </w:r>
-    <w:r>
-      <w:fldChar w:fldCharType="end"/>
+      <w:t>26</w:t>
     </w:r>
   </w:p>
   <w:p>
@@ -12968,7 +13478,7 @@
 </file>
 
 <file path=customXml/itemProps2.xml><?xml version="1.0" encoding="utf-8"?>
-<ds:datastoreItem xmlns:ds="http://schemas.openxmlformats.org/officeDocument/2006/customXml" ds:itemID="{C3E3ABA0-85EC-47A2-8961-541537596626}">
+<ds:datastoreItem xmlns:ds="http://schemas.openxmlformats.org/officeDocument/2006/customXml" ds:itemID="{DB70D28D-B7C7-4394-BBAB-04B7F609EBCF}">
   <ds:schemaRefs>
     <ds:schemaRef ds:uri="http://schemas.openxmlformats.org/officeDocument/2006/bibliography"/>
   </ds:schemaRefs>

</xml_diff>